<commit_message>
spring jdbc and mvc
</commit_message>
<xml_diff>
--- a/Spring_Docs.docx
+++ b/Spring_Docs.docx
@@ -377,11 +377,6 @@
           <w:lang w:val="en-US"/>
         </w:rPr>
         <w:br/>
-      </w:r>
-      <w:r>
-        <w:rPr>
-          <w:lang w:val="en-US"/>
-        </w:rPr>
         <w:t>&lt;properties&gt;</w:t>
       </w:r>
     </w:p>
@@ -782,16 +777,118 @@
         <w:rPr>
           <w:lang w:val="en-US"/>
         </w:rPr>
-        <w:t xml:space="preserve">Dependency </w:t>
+        <w:t>Dependency injection</w:t>
+      </w:r>
+    </w:p>
+    <w:p>
+      <w:pPr>
+        <w:pStyle w:val="ListParagraph"/>
+        <w:numPr>
+          <w:ilvl w:val="1"/>
+          <w:numId w:val="1"/>
+        </w:numPr>
+        <w:rPr>
+          <w:lang w:val="en-US"/>
+        </w:rPr>
+      </w:pPr>
+      <w:r>
+        <w:rPr>
+          <w:lang w:val="en-US"/>
+        </w:rPr>
+        <w:t xml:space="preserve">Constructor </w:t>
+      </w:r>
+    </w:p>
+    <w:p>
+      <w:pPr>
+        <w:pStyle w:val="ListParagraph"/>
+        <w:numPr>
+          <w:ilvl w:val="2"/>
+          <w:numId w:val="1"/>
+        </w:numPr>
+        <w:rPr>
+          <w:lang w:val="en-US"/>
+        </w:rPr>
+      </w:pPr>
+      <w:r>
+        <w:rPr>
+          <w:lang w:val="en-US"/>
+        </w:rPr>
+        <w:t>XML : &lt;constructor-</w:t>
       </w:r>
       <w:proofErr w:type="spellStart"/>
       <w:r>
         <w:rPr>
           <w:lang w:val="en-US"/>
         </w:rPr>
-        <w:t>injecition</w:t>
+        <w:t>arg</w:t>
       </w:r>
       <w:proofErr w:type="spellEnd"/>
+      <w:r>
+        <w:rPr>
+          <w:lang w:val="en-US"/>
+        </w:rPr>
+        <w:t>&gt;</w:t>
+      </w:r>
+    </w:p>
+    <w:p>
+      <w:pPr>
+        <w:pStyle w:val="ListParagraph"/>
+        <w:numPr>
+          <w:ilvl w:val="2"/>
+          <w:numId w:val="1"/>
+        </w:numPr>
+        <w:rPr>
+          <w:lang w:val="en-US"/>
+        </w:rPr>
+      </w:pPr>
+      <w:r>
+        <w:rPr>
+          <w:lang w:val="en-US"/>
+        </w:rPr>
+        <w:t>Annotation</w:t>
+      </w:r>
+      <w:r>
+        <w:rPr>
+          <w:lang w:val="en-US"/>
+        </w:rPr>
+        <w:t xml:space="preserve"> </w:t>
+      </w:r>
+      <w:r>
+        <w:rPr>
+          <w:lang w:val="en-US"/>
+        </w:rPr>
+        <w:t>:</w:t>
+      </w:r>
+      <w:r>
+        <w:rPr>
+          <w:lang w:val="en-US"/>
+        </w:rPr>
+        <w:t xml:space="preserve"> </w:t>
+      </w:r>
+      <w:r>
+        <w:rPr>
+          <w:b/>
+          <w:bCs/>
+          <w:lang w:val="en-US"/>
+        </w:rPr>
+        <w:t xml:space="preserve">@Autowired or </w:t>
+      </w:r>
+      <w:r>
+        <w:rPr>
+          <w:b/>
+          <w:bCs/>
+          <w:lang w:val="en-US"/>
+        </w:rPr>
+        <w:t xml:space="preserve"> </w:t>
+      </w:r>
+      <w:r>
+        <w:rPr>
+          <w:b/>
+          <w:bCs/>
+          <w:lang w:val="en-US"/>
+        </w:rPr>
+        <w:t>@Value</w:t>
+      </w:r>
     </w:p>
     <w:p>
       <w:pPr>
@@ -808,7 +905,7 @@
         <w:rPr>
           <w:lang w:val="en-US"/>
         </w:rPr>
-        <w:t xml:space="preserve">Constructor </w:t>
+        <w:t xml:space="preserve">Setter </w:t>
       </w:r>
     </w:p>
     <w:p>
@@ -826,40 +923,223 @@
         <w:rPr>
           <w:lang w:val="en-US"/>
         </w:rPr>
-        <w:t>XML : &lt;constructor-</w:t>
+        <w:t>XML : &lt;property&gt;</w:t>
+      </w:r>
+    </w:p>
+    <w:p>
+      <w:pPr>
+        <w:pStyle w:val="ListParagraph"/>
+        <w:numPr>
+          <w:ilvl w:val="2"/>
+          <w:numId w:val="1"/>
+        </w:numPr>
+        <w:rPr>
+          <w:lang w:val="en-US"/>
+        </w:rPr>
+      </w:pPr>
+      <w:r>
+        <w:rPr>
+          <w:lang w:val="en-US"/>
+        </w:rPr>
+        <w:t xml:space="preserve">Annotation : </w:t>
+      </w:r>
+      <w:r>
+        <w:rPr>
+          <w:lang w:val="en-US"/>
+        </w:rPr>
+        <w:t>@Autowired or  @Value</w:t>
+      </w:r>
+    </w:p>
+    <w:p>
+      <w:pPr>
+        <w:pStyle w:val="ListParagraph"/>
+        <w:numPr>
+          <w:ilvl w:val="1"/>
+          <w:numId w:val="1"/>
+        </w:numPr>
+        <w:rPr>
+          <w:lang w:val="en-US"/>
+        </w:rPr>
+      </w:pPr>
+      <w:r>
+        <w:rPr>
+          <w:lang w:val="en-US"/>
+        </w:rPr>
+        <w:t>Field injection : only via annotations</w:t>
+      </w:r>
+      <w:r>
+        <w:rPr>
+          <w:lang w:val="en-US"/>
+        </w:rPr>
+        <w:t xml:space="preserve"> : </w:t>
+      </w:r>
+      <w:r>
+        <w:rPr>
+          <w:lang w:val="en-US"/>
+        </w:rPr>
+        <w:t>@Autowired or  @Value</w:t>
+      </w:r>
+    </w:p>
+    <w:p>
+      <w:pPr>
+        <w:pStyle w:val="ListParagraph"/>
+        <w:numPr>
+          <w:ilvl w:val="0"/>
+          <w:numId w:val="1"/>
+        </w:numPr>
+        <w:rPr>
+          <w:lang w:val="en-US"/>
+        </w:rPr>
+      </w:pPr>
+      <w:r>
+        <w:rPr>
+          <w:lang w:val="en-US"/>
+        </w:rPr>
+        <w:t>Namespaces</w:t>
+      </w:r>
+    </w:p>
+    <w:p>
+      <w:pPr>
+        <w:pStyle w:val="ListParagraph"/>
+        <w:numPr>
+          <w:ilvl w:val="1"/>
+          <w:numId w:val="1"/>
+        </w:numPr>
+        <w:rPr>
+          <w:lang w:val="en-US"/>
+        </w:rPr>
+      </w:pPr>
+      <w:r>
+        <w:rPr>
+          <w:lang w:val="en-US"/>
+        </w:rPr>
+        <w:t>Context namespace:</w:t>
+      </w:r>
+      <w:r>
+        <w:rPr>
+          <w:lang w:val="en-US"/>
+        </w:rPr>
+        <w:br/>
+        <w:t>&lt;</w:t>
       </w:r>
       <w:proofErr w:type="spellStart"/>
       <w:r>
         <w:rPr>
           <w:lang w:val="en-US"/>
         </w:rPr>
-        <w:t>arg</w:t>
+        <w:t>context:annotation-config</w:t>
       </w:r>
       <w:proofErr w:type="spellEnd"/>
       <w:r>
         <w:rPr>
           <w:lang w:val="en-US"/>
         </w:rPr>
-        <w:t>&gt;</w:t>
-      </w:r>
-    </w:p>
-    <w:p>
-      <w:pPr>
-        <w:pStyle w:val="ListParagraph"/>
-        <w:numPr>
-          <w:ilvl w:val="2"/>
-          <w:numId w:val="1"/>
-        </w:numPr>
-        <w:rPr>
-          <w:lang w:val="en-US"/>
-        </w:rPr>
-      </w:pPr>
-      <w:r>
-        <w:rPr>
-          <w:lang w:val="en-US"/>
-        </w:rPr>
-        <w:t xml:space="preserve">Annotation: </w:t>
-      </w:r>
+        <w:t>/&gt; : scanning dependency injection</w:t>
+      </w:r>
+      <w:r>
+        <w:rPr>
+          <w:lang w:val="en-US"/>
+        </w:rPr>
+        <w:br/>
+      </w:r>
+      <w:r>
+        <w:rPr>
+          <w:lang w:val="en-US"/>
+        </w:rPr>
+        <w:lastRenderedPageBreak/>
+        <w:t>&lt;</w:t>
+      </w:r>
+      <w:proofErr w:type="spellStart"/>
+      <w:r>
+        <w:rPr>
+          <w:lang w:val="en-US"/>
+        </w:rPr>
+        <w:t>context:</w:t>
+      </w:r>
+      <w:r>
+        <w:rPr>
+          <w:lang w:val="en-US"/>
+        </w:rPr>
+        <w:t>component</w:t>
+      </w:r>
+      <w:r>
+        <w:rPr>
+          <w:lang w:val="en-US"/>
+        </w:rPr>
+        <w:t>-</w:t>
+      </w:r>
+      <w:r>
+        <w:rPr>
+          <w:lang w:val="en-US"/>
+        </w:rPr>
+        <w:t>scan</w:t>
+      </w:r>
+      <w:proofErr w:type="spellEnd"/>
+      <w:r>
+        <w:rPr>
+          <w:lang w:val="en-US"/>
+        </w:rPr>
+        <w:t xml:space="preserve"> </w:t>
+      </w:r>
+      <w:proofErr w:type="spellStart"/>
+      <w:r>
+        <w:rPr>
+          <w:lang w:val="en-US"/>
+        </w:rPr>
+        <w:t>basePackages</w:t>
+      </w:r>
+      <w:proofErr w:type="spellEnd"/>
+      <w:r>
+        <w:rPr>
+          <w:lang w:val="en-US"/>
+        </w:rPr>
+        <w:t xml:space="preserve"> =”&lt;path to package&gt;</w:t>
+      </w:r>
+      <w:r>
+        <w:rPr>
+          <w:lang w:val="en-US"/>
+        </w:rPr>
+        <w:t xml:space="preserve">/&gt; : scanning </w:t>
+      </w:r>
+      <w:r>
+        <w:rPr>
+          <w:lang w:val="en-US"/>
+        </w:rPr>
+        <w:t>@Component</w:t>
+      </w:r>
+      <w:r>
+        <w:rPr>
+          <w:lang w:val="en-US"/>
+        </w:rPr>
+        <w:t>(“”)</w:t>
+      </w:r>
+      <w:r>
+        <w:rPr>
+          <w:lang w:val="en-US"/>
+        </w:rPr>
+        <w:t xml:space="preserve"> and all DI annotations </w:t>
+      </w:r>
+      <w:r>
+        <w:rPr>
+          <w:lang w:val="en-US"/>
+        </w:rPr>
+        <w:br/>
+      </w:r>
+      <w:r>
+        <w:rPr>
+          <w:lang w:val="en-US"/>
+        </w:rPr>
+        <w:br/>
+        <w:t xml:space="preserve">By default the id generated by spring is the camel case of the </w:t>
+      </w:r>
+      <w:proofErr w:type="spellStart"/>
+      <w:r>
+        <w:rPr>
+          <w:lang w:val="en-US"/>
+        </w:rPr>
+        <w:t>classname</w:t>
+      </w:r>
+      <w:proofErr w:type="spellEnd"/>
     </w:p>
     <w:p>
       <w:pPr>
@@ -876,43 +1156,7 @@
         <w:rPr>
           <w:lang w:val="en-US"/>
         </w:rPr>
-        <w:t xml:space="preserve">Setter </w:t>
-      </w:r>
-    </w:p>
-    <w:p>
-      <w:pPr>
-        <w:pStyle w:val="ListParagraph"/>
-        <w:numPr>
-          <w:ilvl w:val="2"/>
-          <w:numId w:val="1"/>
-        </w:numPr>
-        <w:rPr>
-          <w:lang w:val="en-US"/>
-        </w:rPr>
-      </w:pPr>
-      <w:r>
-        <w:rPr>
-          <w:lang w:val="en-US"/>
-        </w:rPr>
-        <w:t>XML : &lt;property&gt;</w:t>
-      </w:r>
-    </w:p>
-    <w:p>
-      <w:pPr>
-        <w:pStyle w:val="ListParagraph"/>
-        <w:numPr>
-          <w:ilvl w:val="2"/>
-          <w:numId w:val="1"/>
-        </w:numPr>
-        <w:rPr>
-          <w:lang w:val="en-US"/>
-        </w:rPr>
-      </w:pPr>
-      <w:r>
-        <w:rPr>
-          <w:lang w:val="en-US"/>
-        </w:rPr>
-        <w:t xml:space="preserve">Annotation : </w:t>
+        <w:t>P namespace : property</w:t>
       </w:r>
     </w:p>
     <w:p>
@@ -930,8 +1174,291 @@
         <w:rPr>
           <w:lang w:val="en-US"/>
         </w:rPr>
-        <w:t>Field injection : only via annotations</w:t>
-      </w:r>
+        <w:t>C namespace : constructor</w:t>
+      </w:r>
+    </w:p>
+    <w:p>
+      <w:pPr>
+        <w:pStyle w:val="ListParagraph"/>
+        <w:numPr>
+          <w:ilvl w:val="0"/>
+          <w:numId w:val="1"/>
+        </w:numPr>
+        <w:rPr>
+          <w:lang w:val="en-US"/>
+        </w:rPr>
+      </w:pPr>
+      <w:r>
+        <w:rPr>
+          <w:lang w:val="en-US"/>
+        </w:rPr>
+        <w:t>Scoping : specifies the no of instances per application</w:t>
+      </w:r>
+      <w:r>
+        <w:rPr>
+          <w:lang w:val="en-US"/>
+        </w:rPr>
+        <w:br/>
+        <w:t>scope=””</w:t>
+      </w:r>
+      <w:r>
+        <w:rPr>
+          <w:lang w:val="en-US"/>
+        </w:rPr>
+        <w:br/>
+        <w:t>@Scope</w:t>
+      </w:r>
+    </w:p>
+    <w:p>
+      <w:pPr>
+        <w:pStyle w:val="ListParagraph"/>
+        <w:numPr>
+          <w:ilvl w:val="1"/>
+          <w:numId w:val="1"/>
+        </w:numPr>
+        <w:rPr>
+          <w:lang w:val="en-US"/>
+        </w:rPr>
+      </w:pPr>
+      <w:r>
+        <w:rPr>
+          <w:lang w:val="en-US"/>
+        </w:rPr>
+        <w:t>Singleton</w:t>
+      </w:r>
+      <w:r>
+        <w:rPr>
+          <w:lang w:val="en-US"/>
+        </w:rPr>
+        <w:t xml:space="preserve"> : eager </w:t>
+      </w:r>
+      <w:proofErr w:type="spellStart"/>
+      <w:r>
+        <w:rPr>
+          <w:lang w:val="en-US"/>
+        </w:rPr>
+        <w:t xml:space="preserve">loading </w:t>
+      </w:r>
+      <w:proofErr w:type="spellEnd"/>
+    </w:p>
+    <w:p>
+      <w:pPr>
+        <w:pStyle w:val="ListParagraph"/>
+        <w:numPr>
+          <w:ilvl w:val="1"/>
+          <w:numId w:val="1"/>
+        </w:numPr>
+        <w:rPr>
+          <w:lang w:val="en-US"/>
+        </w:rPr>
+      </w:pPr>
+      <w:r>
+        <w:rPr>
+          <w:lang w:val="en-US"/>
+        </w:rPr>
+        <w:t>Prototype</w:t>
+      </w:r>
+      <w:r>
+        <w:rPr>
+          <w:lang w:val="en-US"/>
+        </w:rPr>
+        <w:t xml:space="preserve"> : lazy loading</w:t>
+      </w:r>
+    </w:p>
+    <w:p>
+      <w:pPr>
+        <w:pStyle w:val="ListParagraph"/>
+        <w:numPr>
+          <w:ilvl w:val="1"/>
+          <w:numId w:val="1"/>
+        </w:numPr>
+        <w:rPr>
+          <w:lang w:val="en-US"/>
+        </w:rPr>
+      </w:pPr>
+      <w:r>
+        <w:rPr>
+          <w:lang w:val="en-US"/>
+        </w:rPr>
+        <w:t>Request</w:t>
+      </w:r>
+    </w:p>
+    <w:p>
+      <w:pPr>
+        <w:pStyle w:val="ListParagraph"/>
+        <w:numPr>
+          <w:ilvl w:val="1"/>
+          <w:numId w:val="1"/>
+        </w:numPr>
+        <w:rPr>
+          <w:lang w:val="en-US"/>
+        </w:rPr>
+      </w:pPr>
+      <w:r>
+        <w:rPr>
+          <w:lang w:val="en-US"/>
+        </w:rPr>
+        <w:t>S</w:t>
+      </w:r>
+      <w:r>
+        <w:rPr>
+          <w:lang w:val="en-US"/>
+        </w:rPr>
+        <w:t>ession</w:t>
+      </w:r>
+    </w:p>
+    <w:p>
+      <w:pPr>
+        <w:pStyle w:val="ListParagraph"/>
+        <w:numPr>
+          <w:ilvl w:val="0"/>
+          <w:numId w:val="1"/>
+        </w:numPr>
+        <w:rPr>
+          <w:lang w:val="en-US"/>
+        </w:rPr>
+      </w:pPr>
+      <w:r>
+        <w:rPr>
+          <w:lang w:val="en-US"/>
+        </w:rPr>
+        <w:t xml:space="preserve">Lazy initialization :  </w:t>
+      </w:r>
+    </w:p>
+    <w:p>
+      <w:pPr>
+        <w:pStyle w:val="ListParagraph"/>
+        <w:numPr>
+          <w:ilvl w:val="1"/>
+          <w:numId w:val="1"/>
+        </w:numPr>
+        <w:rPr>
+          <w:lang w:val="en-US"/>
+        </w:rPr>
+      </w:pPr>
+      <w:r>
+        <w:rPr>
+          <w:lang w:val="en-US"/>
+        </w:rPr>
+        <w:t>XML : lazy-</w:t>
+      </w:r>
+      <w:proofErr w:type="spellStart"/>
+      <w:r>
+        <w:rPr>
+          <w:lang w:val="en-US"/>
+        </w:rPr>
+        <w:t>init</w:t>
+      </w:r>
+      <w:proofErr w:type="spellEnd"/>
+      <w:r>
+        <w:rPr>
+          <w:lang w:val="en-US"/>
+        </w:rPr>
+        <w:t xml:space="preserve"> =”true”</w:t>
+      </w:r>
+    </w:p>
+    <w:p>
+      <w:pPr>
+        <w:pStyle w:val="ListParagraph"/>
+        <w:numPr>
+          <w:ilvl w:val="1"/>
+          <w:numId w:val="1"/>
+        </w:numPr>
+        <w:rPr>
+          <w:lang w:val="en-US"/>
+        </w:rPr>
+      </w:pPr>
+      <w:r>
+        <w:rPr>
+          <w:lang w:val="en-US"/>
+        </w:rPr>
+        <w:t>Annotation : @lazy</w:t>
+      </w:r>
+    </w:p>
+    <w:p>
+      <w:pPr>
+        <w:pStyle w:val="ListParagraph"/>
+        <w:numPr>
+          <w:ilvl w:val="0"/>
+          <w:numId w:val="1"/>
+        </w:numPr>
+        <w:rPr>
+          <w:lang w:val="en-US"/>
+        </w:rPr>
+      </w:pPr>
+      <w:r>
+        <w:rPr>
+          <w:lang w:val="en-US"/>
+        </w:rPr>
+        <w:t>Java based configuration : replace xml file with a class</w:t>
+      </w:r>
+    </w:p>
+    <w:p>
+      <w:pPr>
+        <w:pStyle w:val="ListParagraph"/>
+        <w:numPr>
+          <w:ilvl w:val="1"/>
+          <w:numId w:val="1"/>
+        </w:numPr>
+        <w:rPr>
+          <w:lang w:val="en-US"/>
+        </w:rPr>
+      </w:pPr>
+      <w:r>
+        <w:rPr>
+          <w:lang w:val="en-US"/>
+        </w:rPr>
+        <w:t>@Configuration : the class annotated with this annotation is the place where application specific configuration lives</w:t>
+      </w:r>
+    </w:p>
+    <w:p>
+      <w:pPr>
+        <w:pStyle w:val="ListParagraph"/>
+        <w:numPr>
+          <w:ilvl w:val="1"/>
+          <w:numId w:val="1"/>
+        </w:numPr>
+        <w:rPr>
+          <w:lang w:val="en-US"/>
+        </w:rPr>
+      </w:pPr>
+      <w:r>
+        <w:rPr>
+          <w:lang w:val="en-US"/>
+        </w:rPr>
+        <w:t xml:space="preserve">@ComponentScan : for the beans annotated with </w:t>
+      </w:r>
+      <w:r>
+        <w:rPr>
+          <w:lang w:val="en-US"/>
+        </w:rPr>
+        <w:t>@Component and @Bean annotation</w:t>
+      </w:r>
+    </w:p>
+    <w:p>
+      <w:pPr>
+        <w:pStyle w:val="ListParagraph"/>
+        <w:numPr>
+          <w:ilvl w:val="0"/>
+          <w:numId w:val="1"/>
+        </w:numPr>
+        <w:rPr>
+          <w:lang w:val="en-US"/>
+        </w:rPr>
+      </w:pPr>
+      <w:r>
+        <w:rPr>
+          <w:lang w:val="en-US"/>
+        </w:rPr>
+        <w:t>@Bean : used on the method level for any DI</w:t>
+      </w:r>
+    </w:p>
+    <w:p>
+      <w:pPr>
+        <w:rPr>
+          <w:lang w:val="en-US"/>
+        </w:rPr>
+      </w:pPr>
     </w:p>
     <w:sectPr>
       <w:pgSz w:w="11900" w:h="16840"/>

</xml_diff>

<commit_message>
spring boot emp management sys
</commit_message>
<xml_diff>
--- a/Spring_Docs.docx
+++ b/Spring_Docs.docx
@@ -207,8 +207,18 @@
           <w:szCs w:val="32"/>
           <w:lang w:val="en-US"/>
         </w:rPr>
-        <w:t>Archetype : quickstart</w:t>
-      </w:r>
+        <w:t xml:space="preserve">Archetype : </w:t>
+      </w:r>
+      <w:proofErr w:type="spellStart"/>
+      <w:r>
+        <w:rPr>
+          <w:sz w:val="32"/>
+          <w:szCs w:val="32"/>
+          <w:lang w:val="en-US"/>
+        </w:rPr>
+        <w:t>quickstart</w:t>
+      </w:r>
+      <w:proofErr w:type="spellEnd"/>
     </w:p>
     <w:p>
       <w:pPr>
@@ -295,7 +305,43 @@
           <w:szCs w:val="32"/>
           <w:lang w:val="en-US"/>
         </w:rPr>
-        <w:t xml:space="preserve">Java version : its different till jdk 8 and beyond jdk 9 </w:t>
+        <w:t xml:space="preserve">Java version : its different till </w:t>
+      </w:r>
+      <w:proofErr w:type="spellStart"/>
+      <w:r>
+        <w:rPr>
+          <w:sz w:val="32"/>
+          <w:szCs w:val="32"/>
+          <w:lang w:val="en-US"/>
+        </w:rPr>
+        <w:t>jdk</w:t>
+      </w:r>
+      <w:proofErr w:type="spellEnd"/>
+      <w:r>
+        <w:rPr>
+          <w:sz w:val="32"/>
+          <w:szCs w:val="32"/>
+          <w:lang w:val="en-US"/>
+        </w:rPr>
+        <w:t xml:space="preserve"> 8 and beyond </w:t>
+      </w:r>
+      <w:proofErr w:type="spellStart"/>
+      <w:r>
+        <w:rPr>
+          <w:sz w:val="32"/>
+          <w:szCs w:val="32"/>
+          <w:lang w:val="en-US"/>
+        </w:rPr>
+        <w:t>jdk</w:t>
+      </w:r>
+      <w:proofErr w:type="spellEnd"/>
+      <w:r>
+        <w:rPr>
+          <w:sz w:val="32"/>
+          <w:szCs w:val="32"/>
+          <w:lang w:val="en-US"/>
+        </w:rPr>
+        <w:t xml:space="preserve"> 9 </w:t>
       </w:r>
       <w:r>
         <w:rPr>
@@ -386,7 +432,25 @@
           <w:szCs w:val="32"/>
           <w:lang w:val="en-US"/>
         </w:rPr>
-        <w:t xml:space="preserve"> using ${spring.version}</w:t>
+        <w:t xml:space="preserve"> using ${</w:t>
+      </w:r>
+      <w:proofErr w:type="spellStart"/>
+      <w:r>
+        <w:rPr>
+          <w:sz w:val="32"/>
+          <w:szCs w:val="32"/>
+          <w:lang w:val="en-US"/>
+        </w:rPr>
+        <w:t>spring.version</w:t>
+      </w:r>
+      <w:proofErr w:type="spellEnd"/>
+      <w:r>
+        <w:rPr>
+          <w:sz w:val="32"/>
+          <w:szCs w:val="32"/>
+          <w:lang w:val="en-US"/>
+        </w:rPr>
+        <w:t>}</w:t>
       </w:r>
       <w:r>
         <w:rPr>
@@ -442,7 +506,43 @@
           <w:lang w:val="en-US"/>
         </w:rPr>
         <w:tab/>
-        <w:t>&lt;java.version&gt;11&lt;/java.version&gt;</w:t>
+        <w:t>&lt;</w:t>
+      </w:r>
+      <w:proofErr w:type="spellStart"/>
+      <w:r>
+        <w:rPr>
+          <w:sz w:val="32"/>
+          <w:szCs w:val="32"/>
+          <w:lang w:val="en-US"/>
+        </w:rPr>
+        <w:t>java.version</w:t>
+      </w:r>
+      <w:proofErr w:type="spellEnd"/>
+      <w:r>
+        <w:rPr>
+          <w:sz w:val="32"/>
+          <w:szCs w:val="32"/>
+          <w:lang w:val="en-US"/>
+        </w:rPr>
+        <w:t>&gt;11&lt;/</w:t>
+      </w:r>
+      <w:proofErr w:type="spellStart"/>
+      <w:r>
+        <w:rPr>
+          <w:sz w:val="32"/>
+          <w:szCs w:val="32"/>
+          <w:lang w:val="en-US"/>
+        </w:rPr>
+        <w:t>java.version</w:t>
+      </w:r>
+      <w:proofErr w:type="spellEnd"/>
+      <w:r>
+        <w:rPr>
+          <w:sz w:val="32"/>
+          <w:szCs w:val="32"/>
+          <w:lang w:val="en-US"/>
+        </w:rPr>
+        <w:t>&gt;</w:t>
       </w:r>
     </w:p>
     <w:p>
@@ -481,13 +581,10 @@
           <w:szCs w:val="32"/>
           <w:lang w:val="en-US"/>
         </w:rPr>
-        <w:t>&lt;spring.version&gt;5.3.23&lt;/spring.version&gt;</w:t>
-      </w:r>
-    </w:p>
-    <w:p>
-      <w:pPr>
-        <w:pStyle w:val="ListParagraph"/>
-        <w:ind w:left="2880"/>
+        <w:t>&lt;</w:t>
+      </w:r>
+      <w:proofErr w:type="spellStart"/>
+      <w:r>
         <w:rPr>
           <w:b/>
           <w:bCs/>
@@ -495,7 +592,9 @@
           <w:szCs w:val="32"/>
           <w:lang w:val="en-US"/>
         </w:rPr>
-      </w:pPr>
+        <w:t>spring.version</w:t>
+      </w:r>
+      <w:proofErr w:type="spellEnd"/>
       <w:r>
         <w:rPr>
           <w:b/>
@@ -504,6 +603,51 @@
           <w:szCs w:val="32"/>
           <w:lang w:val="en-US"/>
         </w:rPr>
+        <w:t>&gt;5.3.23&lt;/</w:t>
+      </w:r>
+      <w:proofErr w:type="spellStart"/>
+      <w:r>
+        <w:rPr>
+          <w:b/>
+          <w:bCs/>
+          <w:sz w:val="32"/>
+          <w:szCs w:val="32"/>
+          <w:lang w:val="en-US"/>
+        </w:rPr>
+        <w:t>spring.version</w:t>
+      </w:r>
+      <w:proofErr w:type="spellEnd"/>
+      <w:r>
+        <w:rPr>
+          <w:b/>
+          <w:bCs/>
+          <w:sz w:val="32"/>
+          <w:szCs w:val="32"/>
+          <w:lang w:val="en-US"/>
+        </w:rPr>
+        <w:t>&gt;</w:t>
+      </w:r>
+    </w:p>
+    <w:p>
+      <w:pPr>
+        <w:pStyle w:val="ListParagraph"/>
+        <w:ind w:left="2880"/>
+        <w:rPr>
+          <w:b/>
+          <w:bCs/>
+          <w:sz w:val="32"/>
+          <w:szCs w:val="32"/>
+          <w:lang w:val="en-US"/>
+        </w:rPr>
+      </w:pPr>
+      <w:r>
+        <w:rPr>
+          <w:b/>
+          <w:bCs/>
+          <w:sz w:val="32"/>
+          <w:szCs w:val="32"/>
+          <w:lang w:val="en-US"/>
+        </w:rPr>
         <w:tab/>
         <w:t>&lt;/properties&gt;</w:t>
       </w:r>
@@ -674,7 +818,24 @@
           <w:lang w:val="en-US"/>
         </w:rPr>
         <w:br/>
-        <w:t>ApplicationContext context = new</w:t>
+      </w:r>
+      <w:proofErr w:type="spellStart"/>
+      <w:r>
+        <w:rPr>
+          <w:sz w:val="32"/>
+          <w:szCs w:val="32"/>
+          <w:lang w:val="en-US"/>
+        </w:rPr>
+        <w:t>ApplicationContext</w:t>
+      </w:r>
+      <w:proofErr w:type="spellEnd"/>
+      <w:r>
+        <w:rPr>
+          <w:sz w:val="32"/>
+          <w:szCs w:val="32"/>
+          <w:lang w:val="en-US"/>
+        </w:rPr>
+        <w:t xml:space="preserve"> context = new</w:t>
       </w:r>
     </w:p>
     <w:p>
@@ -708,7 +869,24 @@
           <w:lang w:val="en-US"/>
         </w:rPr>
         <w:tab/>
-        <w:t>ClassPathXmlApplicationContext("spring-core.xml");</w:t>
+      </w:r>
+      <w:proofErr w:type="spellStart"/>
+      <w:r>
+        <w:rPr>
+          <w:sz w:val="32"/>
+          <w:szCs w:val="32"/>
+          <w:lang w:val="en-US"/>
+        </w:rPr>
+        <w:t>ClassPathXmlApplicationContext</w:t>
+      </w:r>
+      <w:proofErr w:type="spellEnd"/>
+      <w:r>
+        <w:rPr>
+          <w:sz w:val="32"/>
+          <w:szCs w:val="32"/>
+          <w:lang w:val="en-US"/>
+        </w:rPr>
+        <w:t>("spring-core.xml");</w:t>
       </w:r>
     </w:p>
     <w:p>
@@ -828,7 +1006,25 @@
           <w:szCs w:val="32"/>
           <w:lang w:val="en-US"/>
         </w:rPr>
-        <w:t>XML : &lt;constructor-arg&gt;</w:t>
+        <w:t>XML : &lt;constructor-</w:t>
+      </w:r>
+      <w:proofErr w:type="spellStart"/>
+      <w:r>
+        <w:rPr>
+          <w:sz w:val="32"/>
+          <w:szCs w:val="32"/>
+          <w:lang w:val="en-US"/>
+        </w:rPr>
+        <w:t>arg</w:t>
+      </w:r>
+      <w:proofErr w:type="spellEnd"/>
+      <w:r>
+        <w:rPr>
+          <w:sz w:val="32"/>
+          <w:szCs w:val="32"/>
+          <w:lang w:val="en-US"/>
+        </w:rPr>
+        <w:t>&gt;</w:t>
       </w:r>
     </w:p>
     <w:p>
@@ -1061,7 +1257,25 @@
           <w:lang w:val="en-US"/>
         </w:rPr>
         <w:br/>
-        <w:t>&lt;context:annotation-config/&gt; : scanning dependency injection</w:t>
+        <w:t>&lt;</w:t>
+      </w:r>
+      <w:proofErr w:type="spellStart"/>
+      <w:r>
+        <w:rPr>
+          <w:sz w:val="32"/>
+          <w:szCs w:val="32"/>
+          <w:lang w:val="en-US"/>
+        </w:rPr>
+        <w:t>context:annotation-config</w:t>
+      </w:r>
+      <w:proofErr w:type="spellEnd"/>
+      <w:r>
+        <w:rPr>
+          <w:sz w:val="32"/>
+          <w:szCs w:val="32"/>
+          <w:lang w:val="en-US"/>
+        </w:rPr>
+        <w:t>/&gt; : scanning dependency injection</w:t>
       </w:r>
       <w:r>
         <w:rPr>
@@ -1070,7 +1284,43 @@
           <w:lang w:val="en-US"/>
         </w:rPr>
         <w:br/>
-        <w:t>&lt;context:component-scan basePackages =”&lt;path to package&gt;/&gt; : scanning @Component</w:t>
+        <w:t>&lt;</w:t>
+      </w:r>
+      <w:proofErr w:type="spellStart"/>
+      <w:r>
+        <w:rPr>
+          <w:sz w:val="32"/>
+          <w:szCs w:val="32"/>
+          <w:lang w:val="en-US"/>
+        </w:rPr>
+        <w:t>context:component-scan</w:t>
+      </w:r>
+      <w:proofErr w:type="spellEnd"/>
+      <w:r>
+        <w:rPr>
+          <w:sz w:val="32"/>
+          <w:szCs w:val="32"/>
+          <w:lang w:val="en-US"/>
+        </w:rPr>
+        <w:t xml:space="preserve"> </w:t>
+      </w:r>
+      <w:proofErr w:type="spellStart"/>
+      <w:r>
+        <w:rPr>
+          <w:sz w:val="32"/>
+          <w:szCs w:val="32"/>
+          <w:lang w:val="en-US"/>
+        </w:rPr>
+        <w:t>basePackages</w:t>
+      </w:r>
+      <w:proofErr w:type="spellEnd"/>
+      <w:r>
+        <w:rPr>
+          <w:sz w:val="32"/>
+          <w:szCs w:val="32"/>
+          <w:lang w:val="en-US"/>
+        </w:rPr>
+        <w:t xml:space="preserve"> =”&lt;path to package&gt;/&gt; : scanning @Component</w:t>
       </w:r>
       <w:r>
         <w:rPr>
@@ -1103,8 +1353,18 @@
           <w:lang w:val="en-US"/>
         </w:rPr>
         <w:br/>
-        <w:t>By default the id generated by spring is the camel case of the classname</w:t>
-      </w:r>
+        <w:t xml:space="preserve">By default the id generated by spring is the camel case of the </w:t>
+      </w:r>
+      <w:proofErr w:type="spellStart"/>
+      <w:r>
+        <w:rPr>
+          <w:sz w:val="32"/>
+          <w:szCs w:val="32"/>
+          <w:lang w:val="en-US"/>
+        </w:rPr>
+        <w:t>classname</w:t>
+      </w:r>
+      <w:proofErr w:type="spellEnd"/>
     </w:p>
     <w:p>
       <w:pPr>
@@ -1344,7 +1604,25 @@
           <w:lang w:val="en-US"/>
         </w:rPr>
         <w:lastRenderedPageBreak/>
-        <w:t>XML : lazy-init =”true”</w:t>
+        <w:t>XML : lazy-</w:t>
+      </w:r>
+      <w:proofErr w:type="spellStart"/>
+      <w:r>
+        <w:rPr>
+          <w:sz w:val="32"/>
+          <w:szCs w:val="32"/>
+          <w:lang w:val="en-US"/>
+        </w:rPr>
+        <w:t>init</w:t>
+      </w:r>
+      <w:proofErr w:type="spellEnd"/>
+      <w:r>
+        <w:rPr>
+          <w:sz w:val="32"/>
+          <w:szCs w:val="32"/>
+          <w:lang w:val="en-US"/>
+        </w:rPr>
+        <w:t xml:space="preserve"> =”true”</w:t>
       </w:r>
     </w:p>
     <w:p>
@@ -1572,52 +1850,98 @@
           <w:szCs w:val="32"/>
           <w:lang w:val="en-US"/>
         </w:rPr>
-        <w:t>@PostConstruct or implement InitializingBean to intercept the bean for any preference settings before the bean is ready to be used</w:t>
-      </w:r>
-    </w:p>
-    <w:p>
-      <w:pPr>
-        <w:pStyle w:val="ListParagraph"/>
-        <w:numPr>
-          <w:ilvl w:val="1"/>
-          <w:numId w:val="1"/>
-        </w:numPr>
-        <w:rPr>
-          <w:sz w:val="32"/>
-          <w:szCs w:val="32"/>
-          <w:lang w:val="en-US"/>
-        </w:rPr>
-      </w:pPr>
-      <w:r>
-        <w:rPr>
-          <w:sz w:val="32"/>
-          <w:szCs w:val="32"/>
-          <w:lang w:val="en-US"/>
-        </w:rPr>
-        <w:t>Bean is ready : getBean()</w:t>
-      </w:r>
-    </w:p>
-    <w:p>
-      <w:pPr>
-        <w:pStyle w:val="ListParagraph"/>
-        <w:numPr>
-          <w:ilvl w:val="1"/>
-          <w:numId w:val="1"/>
-        </w:numPr>
-        <w:rPr>
-          <w:sz w:val="32"/>
-          <w:szCs w:val="32"/>
-          <w:lang w:val="en-US"/>
-        </w:rPr>
-      </w:pPr>
-      <w:r>
-        <w:rPr>
-          <w:sz w:val="32"/>
-          <w:szCs w:val="32"/>
-          <w:lang w:val="en-US"/>
-        </w:rPr>
-        <w:t>Destroyed : @preDestroy or implements DisposableBean</w:t>
-      </w:r>
+        <w:t xml:space="preserve">@PostConstruct or implement </w:t>
+      </w:r>
+      <w:proofErr w:type="spellStart"/>
+      <w:r>
+        <w:rPr>
+          <w:sz w:val="32"/>
+          <w:szCs w:val="32"/>
+          <w:lang w:val="en-US"/>
+        </w:rPr>
+        <w:t>InitializingBean</w:t>
+      </w:r>
+      <w:proofErr w:type="spellEnd"/>
+      <w:r>
+        <w:rPr>
+          <w:sz w:val="32"/>
+          <w:szCs w:val="32"/>
+          <w:lang w:val="en-US"/>
+        </w:rPr>
+        <w:t xml:space="preserve"> to intercept the bean for any preference settings before the bean is ready to be used</w:t>
+      </w:r>
+    </w:p>
+    <w:p>
+      <w:pPr>
+        <w:pStyle w:val="ListParagraph"/>
+        <w:numPr>
+          <w:ilvl w:val="1"/>
+          <w:numId w:val="1"/>
+        </w:numPr>
+        <w:rPr>
+          <w:sz w:val="32"/>
+          <w:szCs w:val="32"/>
+          <w:lang w:val="en-US"/>
+        </w:rPr>
+      </w:pPr>
+      <w:r>
+        <w:rPr>
+          <w:sz w:val="32"/>
+          <w:szCs w:val="32"/>
+          <w:lang w:val="en-US"/>
+        </w:rPr>
+        <w:t xml:space="preserve">Bean is ready : </w:t>
+      </w:r>
+      <w:proofErr w:type="spellStart"/>
+      <w:r>
+        <w:rPr>
+          <w:sz w:val="32"/>
+          <w:szCs w:val="32"/>
+          <w:lang w:val="en-US"/>
+        </w:rPr>
+        <w:t>getBean</w:t>
+      </w:r>
+      <w:proofErr w:type="spellEnd"/>
+      <w:r>
+        <w:rPr>
+          <w:sz w:val="32"/>
+          <w:szCs w:val="32"/>
+          <w:lang w:val="en-US"/>
+        </w:rPr>
+        <w:t>()</w:t>
+      </w:r>
+    </w:p>
+    <w:p>
+      <w:pPr>
+        <w:pStyle w:val="ListParagraph"/>
+        <w:numPr>
+          <w:ilvl w:val="1"/>
+          <w:numId w:val="1"/>
+        </w:numPr>
+        <w:rPr>
+          <w:sz w:val="32"/>
+          <w:szCs w:val="32"/>
+          <w:lang w:val="en-US"/>
+        </w:rPr>
+      </w:pPr>
+      <w:r>
+        <w:rPr>
+          <w:sz w:val="32"/>
+          <w:szCs w:val="32"/>
+          <w:lang w:val="en-US"/>
+        </w:rPr>
+        <w:t xml:space="preserve">Destroyed : @preDestroy or implements </w:t>
+      </w:r>
+      <w:proofErr w:type="spellStart"/>
+      <w:r>
+        <w:rPr>
+          <w:sz w:val="32"/>
+          <w:szCs w:val="32"/>
+          <w:lang w:val="en-US"/>
+        </w:rPr>
+        <w:t>DisposableBean</w:t>
+      </w:r>
+      <w:proofErr w:type="spellEnd"/>
     </w:p>
     <w:p>
       <w:pPr>
@@ -1730,73 +2054,191 @@
           <w:szCs w:val="32"/>
           <w:lang w:val="en-US"/>
         </w:rPr>
-        <w:t>Add spring-jdbc and the respective database driver[oracle, mysql etc… ] in pom.xml file</w:t>
-      </w:r>
-    </w:p>
-    <w:p>
-      <w:pPr>
-        <w:pStyle w:val="ListParagraph"/>
-        <w:numPr>
-          <w:ilvl w:val="1"/>
-          <w:numId w:val="1"/>
-        </w:numPr>
-        <w:rPr>
-          <w:sz w:val="32"/>
-          <w:szCs w:val="32"/>
-          <w:lang w:val="en-US"/>
-        </w:rPr>
-      </w:pPr>
-      <w:r>
-        <w:rPr>
-          <w:sz w:val="32"/>
-          <w:szCs w:val="32"/>
-          <w:lang w:val="en-US"/>
-        </w:rPr>
-        <w:t>Various implementations of DataSource interface provided by spring based on the database type</w:t>
-      </w:r>
-    </w:p>
-    <w:p>
-      <w:pPr>
-        <w:pStyle w:val="ListParagraph"/>
-        <w:numPr>
-          <w:ilvl w:val="1"/>
-          <w:numId w:val="1"/>
-        </w:numPr>
-        <w:rPr>
-          <w:sz w:val="32"/>
-          <w:szCs w:val="32"/>
-          <w:lang w:val="en-US"/>
-        </w:rPr>
-      </w:pPr>
-      <w:r>
-        <w:rPr>
-          <w:sz w:val="32"/>
-          <w:szCs w:val="32"/>
-          <w:lang w:val="en-US"/>
-        </w:rPr>
-        <w:t>DriverManagerDataSource implementation to connect woth database providing the connection parameters</w:t>
-      </w:r>
-    </w:p>
-    <w:p>
-      <w:pPr>
-        <w:pStyle w:val="ListParagraph"/>
-        <w:numPr>
-          <w:ilvl w:val="1"/>
-          <w:numId w:val="1"/>
-        </w:numPr>
-        <w:rPr>
-          <w:sz w:val="32"/>
-          <w:szCs w:val="32"/>
-          <w:lang w:val="en-US"/>
-        </w:rPr>
-      </w:pPr>
-      <w:r>
-        <w:rPr>
-          <w:sz w:val="32"/>
-          <w:szCs w:val="32"/>
-          <w:lang w:val="en-US"/>
-        </w:rPr>
-        <w:t>Created a properties file within resources folder with all the database connection parametres and used @PropertySource to provide the name of properties file</w:t>
+        <w:t>Add spring-</w:t>
+      </w:r>
+      <w:proofErr w:type="spellStart"/>
+      <w:r>
+        <w:rPr>
+          <w:sz w:val="32"/>
+          <w:szCs w:val="32"/>
+          <w:lang w:val="en-US"/>
+        </w:rPr>
+        <w:t>jdbc</w:t>
+      </w:r>
+      <w:proofErr w:type="spellEnd"/>
+      <w:r>
+        <w:rPr>
+          <w:sz w:val="32"/>
+          <w:szCs w:val="32"/>
+          <w:lang w:val="en-US"/>
+        </w:rPr>
+        <w:t xml:space="preserve"> and the respective database driver[oracle, </w:t>
+      </w:r>
+      <w:proofErr w:type="spellStart"/>
+      <w:r>
+        <w:rPr>
+          <w:sz w:val="32"/>
+          <w:szCs w:val="32"/>
+          <w:lang w:val="en-US"/>
+        </w:rPr>
+        <w:t>mysql</w:t>
+      </w:r>
+      <w:proofErr w:type="spellEnd"/>
+      <w:r>
+        <w:rPr>
+          <w:sz w:val="32"/>
+          <w:szCs w:val="32"/>
+          <w:lang w:val="en-US"/>
+        </w:rPr>
+        <w:t xml:space="preserve"> </w:t>
+      </w:r>
+      <w:proofErr w:type="spellStart"/>
+      <w:r>
+        <w:rPr>
+          <w:sz w:val="32"/>
+          <w:szCs w:val="32"/>
+          <w:lang w:val="en-US"/>
+        </w:rPr>
+        <w:t>etc</w:t>
+      </w:r>
+      <w:proofErr w:type="spellEnd"/>
+      <w:r>
+        <w:rPr>
+          <w:sz w:val="32"/>
+          <w:szCs w:val="32"/>
+          <w:lang w:val="en-US"/>
+        </w:rPr>
+        <w:t>… ] in pom.xml file</w:t>
+      </w:r>
+    </w:p>
+    <w:p>
+      <w:pPr>
+        <w:pStyle w:val="ListParagraph"/>
+        <w:numPr>
+          <w:ilvl w:val="1"/>
+          <w:numId w:val="1"/>
+        </w:numPr>
+        <w:rPr>
+          <w:sz w:val="32"/>
+          <w:szCs w:val="32"/>
+          <w:lang w:val="en-US"/>
+        </w:rPr>
+      </w:pPr>
+      <w:r>
+        <w:rPr>
+          <w:sz w:val="32"/>
+          <w:szCs w:val="32"/>
+          <w:lang w:val="en-US"/>
+        </w:rPr>
+        <w:t xml:space="preserve">Various implementations of </w:t>
+      </w:r>
+      <w:proofErr w:type="spellStart"/>
+      <w:r>
+        <w:rPr>
+          <w:sz w:val="32"/>
+          <w:szCs w:val="32"/>
+          <w:lang w:val="en-US"/>
+        </w:rPr>
+        <w:t>DataSource</w:t>
+      </w:r>
+      <w:proofErr w:type="spellEnd"/>
+      <w:r>
+        <w:rPr>
+          <w:sz w:val="32"/>
+          <w:szCs w:val="32"/>
+          <w:lang w:val="en-US"/>
+        </w:rPr>
+        <w:t xml:space="preserve"> interface provided by spring based on the database type</w:t>
+      </w:r>
+    </w:p>
+    <w:p>
+      <w:pPr>
+        <w:pStyle w:val="ListParagraph"/>
+        <w:numPr>
+          <w:ilvl w:val="1"/>
+          <w:numId w:val="1"/>
+        </w:numPr>
+        <w:rPr>
+          <w:sz w:val="32"/>
+          <w:szCs w:val="32"/>
+          <w:lang w:val="en-US"/>
+        </w:rPr>
+      </w:pPr>
+      <w:proofErr w:type="spellStart"/>
+      <w:r>
+        <w:rPr>
+          <w:sz w:val="32"/>
+          <w:szCs w:val="32"/>
+          <w:lang w:val="en-US"/>
+        </w:rPr>
+        <w:t>DriverManagerDataSource</w:t>
+      </w:r>
+      <w:proofErr w:type="spellEnd"/>
+      <w:r>
+        <w:rPr>
+          <w:sz w:val="32"/>
+          <w:szCs w:val="32"/>
+          <w:lang w:val="en-US"/>
+        </w:rPr>
+        <w:t xml:space="preserve"> implementation to connect </w:t>
+      </w:r>
+      <w:proofErr w:type="spellStart"/>
+      <w:r>
+        <w:rPr>
+          <w:sz w:val="32"/>
+          <w:szCs w:val="32"/>
+          <w:lang w:val="en-US"/>
+        </w:rPr>
+        <w:t>woth</w:t>
+      </w:r>
+      <w:proofErr w:type="spellEnd"/>
+      <w:r>
+        <w:rPr>
+          <w:sz w:val="32"/>
+          <w:szCs w:val="32"/>
+          <w:lang w:val="en-US"/>
+        </w:rPr>
+        <w:t xml:space="preserve"> database providing the connection parameters</w:t>
+      </w:r>
+    </w:p>
+    <w:p>
+      <w:pPr>
+        <w:pStyle w:val="ListParagraph"/>
+        <w:numPr>
+          <w:ilvl w:val="1"/>
+          <w:numId w:val="1"/>
+        </w:numPr>
+        <w:rPr>
+          <w:sz w:val="32"/>
+          <w:szCs w:val="32"/>
+          <w:lang w:val="en-US"/>
+        </w:rPr>
+      </w:pPr>
+      <w:r>
+        <w:rPr>
+          <w:sz w:val="32"/>
+          <w:szCs w:val="32"/>
+          <w:lang w:val="en-US"/>
+        </w:rPr>
+        <w:t xml:space="preserve">Created a properties file within resources folder with all the database connection </w:t>
+      </w:r>
+      <w:proofErr w:type="spellStart"/>
+      <w:r>
+        <w:rPr>
+          <w:sz w:val="32"/>
+          <w:szCs w:val="32"/>
+          <w:lang w:val="en-US"/>
+        </w:rPr>
+        <w:t>parametres</w:t>
+      </w:r>
+      <w:proofErr w:type="spellEnd"/>
+      <w:r>
+        <w:rPr>
+          <w:sz w:val="32"/>
+          <w:szCs w:val="32"/>
+          <w:lang w:val="en-US"/>
+        </w:rPr>
+        <w:t xml:space="preserve"> and used @PropertySource to provide the name of properties file</w:t>
       </w:r>
     </w:p>
     <w:p>
@@ -1819,52 +2261,172 @@
           <w:lang w:val="en-US"/>
         </w:rPr>
         <w:lastRenderedPageBreak/>
-        <w:t>For RDBMS spring provides with JdbcTemplate as a wrapper over plain JDBC APi which needs reference of DriverManagerDataSource</w:t>
-      </w:r>
-    </w:p>
-    <w:p>
-      <w:pPr>
-        <w:pStyle w:val="ListParagraph"/>
-        <w:numPr>
-          <w:ilvl w:val="1"/>
-          <w:numId w:val="1"/>
-        </w:numPr>
-        <w:rPr>
-          <w:sz w:val="32"/>
-          <w:szCs w:val="32"/>
-          <w:lang w:val="en-US"/>
-        </w:rPr>
-      </w:pPr>
-      <w:r>
-        <w:rPr>
-          <w:sz w:val="32"/>
-          <w:szCs w:val="32"/>
-          <w:lang w:val="en-US"/>
-        </w:rPr>
-        <w:t>Using @Bean the DriverManagerDataSource and JdbcTemplate is configured</w:t>
-      </w:r>
-    </w:p>
-    <w:p>
-      <w:pPr>
-        <w:pStyle w:val="ListParagraph"/>
-        <w:numPr>
-          <w:ilvl w:val="1"/>
-          <w:numId w:val="1"/>
-        </w:numPr>
-        <w:rPr>
-          <w:sz w:val="32"/>
-          <w:szCs w:val="32"/>
-          <w:lang w:val="en-US"/>
-        </w:rPr>
-      </w:pPr>
-      <w:r>
-        <w:rPr>
-          <w:sz w:val="32"/>
-          <w:szCs w:val="32"/>
-          <w:lang w:val="en-US"/>
-        </w:rPr>
-        <w:t>Autowire the JdbcTemplate in the class that needs to execute CRUDoperations</w:t>
-      </w:r>
+        <w:t xml:space="preserve">For RDBMS spring provides with </w:t>
+      </w:r>
+      <w:proofErr w:type="spellStart"/>
+      <w:r>
+        <w:rPr>
+          <w:sz w:val="32"/>
+          <w:szCs w:val="32"/>
+          <w:lang w:val="en-US"/>
+        </w:rPr>
+        <w:t>JdbcTemplate</w:t>
+      </w:r>
+      <w:proofErr w:type="spellEnd"/>
+      <w:r>
+        <w:rPr>
+          <w:sz w:val="32"/>
+          <w:szCs w:val="32"/>
+          <w:lang w:val="en-US"/>
+        </w:rPr>
+        <w:t xml:space="preserve"> as a wrapper over plain JDBC </w:t>
+      </w:r>
+      <w:proofErr w:type="spellStart"/>
+      <w:r>
+        <w:rPr>
+          <w:sz w:val="32"/>
+          <w:szCs w:val="32"/>
+          <w:lang w:val="en-US"/>
+        </w:rPr>
+        <w:t>APi</w:t>
+      </w:r>
+      <w:proofErr w:type="spellEnd"/>
+      <w:r>
+        <w:rPr>
+          <w:sz w:val="32"/>
+          <w:szCs w:val="32"/>
+          <w:lang w:val="en-US"/>
+        </w:rPr>
+        <w:t xml:space="preserve"> which needs reference of </w:t>
+      </w:r>
+      <w:proofErr w:type="spellStart"/>
+      <w:r>
+        <w:rPr>
+          <w:sz w:val="32"/>
+          <w:szCs w:val="32"/>
+          <w:lang w:val="en-US"/>
+        </w:rPr>
+        <w:t>DriverManagerDataSource</w:t>
+      </w:r>
+      <w:proofErr w:type="spellEnd"/>
+    </w:p>
+    <w:p>
+      <w:pPr>
+        <w:pStyle w:val="ListParagraph"/>
+        <w:numPr>
+          <w:ilvl w:val="1"/>
+          <w:numId w:val="1"/>
+        </w:numPr>
+        <w:rPr>
+          <w:sz w:val="32"/>
+          <w:szCs w:val="32"/>
+          <w:lang w:val="en-US"/>
+        </w:rPr>
+      </w:pPr>
+      <w:r>
+        <w:rPr>
+          <w:sz w:val="32"/>
+          <w:szCs w:val="32"/>
+          <w:lang w:val="en-US"/>
+        </w:rPr>
+        <w:t xml:space="preserve">Using @Bean the </w:t>
+      </w:r>
+      <w:proofErr w:type="spellStart"/>
+      <w:r>
+        <w:rPr>
+          <w:sz w:val="32"/>
+          <w:szCs w:val="32"/>
+          <w:lang w:val="en-US"/>
+        </w:rPr>
+        <w:t>DriverManagerDataSource</w:t>
+      </w:r>
+      <w:proofErr w:type="spellEnd"/>
+      <w:r>
+        <w:rPr>
+          <w:sz w:val="32"/>
+          <w:szCs w:val="32"/>
+          <w:lang w:val="en-US"/>
+        </w:rPr>
+        <w:t xml:space="preserve"> and </w:t>
+      </w:r>
+      <w:proofErr w:type="spellStart"/>
+      <w:r>
+        <w:rPr>
+          <w:sz w:val="32"/>
+          <w:szCs w:val="32"/>
+          <w:lang w:val="en-US"/>
+        </w:rPr>
+        <w:t>JdbcTemplate</w:t>
+      </w:r>
+      <w:proofErr w:type="spellEnd"/>
+      <w:r>
+        <w:rPr>
+          <w:sz w:val="32"/>
+          <w:szCs w:val="32"/>
+          <w:lang w:val="en-US"/>
+        </w:rPr>
+        <w:t xml:space="preserve"> is configured</w:t>
+      </w:r>
+    </w:p>
+    <w:p>
+      <w:pPr>
+        <w:pStyle w:val="ListParagraph"/>
+        <w:numPr>
+          <w:ilvl w:val="1"/>
+          <w:numId w:val="1"/>
+        </w:numPr>
+        <w:rPr>
+          <w:sz w:val="32"/>
+          <w:szCs w:val="32"/>
+          <w:lang w:val="en-US"/>
+        </w:rPr>
+      </w:pPr>
+      <w:proofErr w:type="spellStart"/>
+      <w:r>
+        <w:rPr>
+          <w:sz w:val="32"/>
+          <w:szCs w:val="32"/>
+          <w:lang w:val="en-US"/>
+        </w:rPr>
+        <w:t>Autowire</w:t>
+      </w:r>
+      <w:proofErr w:type="spellEnd"/>
+      <w:r>
+        <w:rPr>
+          <w:sz w:val="32"/>
+          <w:szCs w:val="32"/>
+          <w:lang w:val="en-US"/>
+        </w:rPr>
+        <w:t xml:space="preserve"> the </w:t>
+      </w:r>
+      <w:proofErr w:type="spellStart"/>
+      <w:r>
+        <w:rPr>
+          <w:sz w:val="32"/>
+          <w:szCs w:val="32"/>
+          <w:lang w:val="en-US"/>
+        </w:rPr>
+        <w:t>JdbcTemplate</w:t>
+      </w:r>
+      <w:proofErr w:type="spellEnd"/>
+      <w:r>
+        <w:rPr>
+          <w:sz w:val="32"/>
+          <w:szCs w:val="32"/>
+          <w:lang w:val="en-US"/>
+        </w:rPr>
+        <w:t xml:space="preserve"> in the class that needs to execute </w:t>
+      </w:r>
+      <w:proofErr w:type="spellStart"/>
+      <w:r>
+        <w:rPr>
+          <w:sz w:val="32"/>
+          <w:szCs w:val="32"/>
+          <w:lang w:val="en-US"/>
+        </w:rPr>
+        <w:t>CRUDoperations</w:t>
+      </w:r>
+      <w:proofErr w:type="spellEnd"/>
     </w:p>
     <w:p>
       <w:pPr>
@@ -1907,7 +2469,25 @@
           <w:szCs w:val="32"/>
           <w:lang w:val="en-US"/>
         </w:rPr>
-        <w:t>For fetch : queryXXX()</w:t>
+        <w:t xml:space="preserve">For fetch : </w:t>
+      </w:r>
+      <w:proofErr w:type="spellStart"/>
+      <w:r>
+        <w:rPr>
+          <w:sz w:val="32"/>
+          <w:szCs w:val="32"/>
+          <w:lang w:val="en-US"/>
+        </w:rPr>
+        <w:t>queryXXX</w:t>
+      </w:r>
+      <w:proofErr w:type="spellEnd"/>
+      <w:r>
+        <w:rPr>
+          <w:sz w:val="32"/>
+          <w:szCs w:val="32"/>
+          <w:lang w:val="en-US"/>
+        </w:rPr>
+        <w:t>()</w:t>
       </w:r>
     </w:p>
     <w:p>
@@ -1923,13 +2503,23 @@
           <w:lang w:val="en-US"/>
         </w:rPr>
       </w:pPr>
-      <w:r>
-        <w:rPr>
-          <w:sz w:val="32"/>
-          <w:szCs w:val="32"/>
-          <w:lang w:val="en-US"/>
-        </w:rPr>
-        <w:t xml:space="preserve">RowMapper to map the database columns with the class properties </w:t>
+      <w:proofErr w:type="spellStart"/>
+      <w:r>
+        <w:rPr>
+          <w:sz w:val="32"/>
+          <w:szCs w:val="32"/>
+          <w:lang w:val="en-US"/>
+        </w:rPr>
+        <w:t>RowMapper</w:t>
+      </w:r>
+      <w:proofErr w:type="spellEnd"/>
+      <w:r>
+        <w:rPr>
+          <w:sz w:val="32"/>
+          <w:szCs w:val="32"/>
+          <w:lang w:val="en-US"/>
+        </w:rPr>
+        <w:t xml:space="preserve"> to map the database columns with the class properties </w:t>
       </w:r>
     </w:p>
     <w:p>
@@ -1973,7 +2563,25 @@
           <w:szCs w:val="32"/>
           <w:lang w:val="en-US"/>
         </w:rPr>
-        <w:t>Add spring-tx in pom.xml</w:t>
+        <w:t>Add spring-</w:t>
+      </w:r>
+      <w:proofErr w:type="spellStart"/>
+      <w:r>
+        <w:rPr>
+          <w:sz w:val="32"/>
+          <w:szCs w:val="32"/>
+          <w:lang w:val="en-US"/>
+        </w:rPr>
+        <w:t>tx</w:t>
+      </w:r>
+      <w:proofErr w:type="spellEnd"/>
+      <w:r>
+        <w:rPr>
+          <w:sz w:val="32"/>
+          <w:szCs w:val="32"/>
+          <w:lang w:val="en-US"/>
+        </w:rPr>
+        <w:t xml:space="preserve"> in pom.xml</w:t>
       </w:r>
     </w:p>
     <w:p>
@@ -2094,7 +2702,25 @@
           <w:lang w:val="en-US"/>
         </w:rPr>
         <w:br/>
-        <w:t>C – controller [ responsible for getting the model if required, passing it to the view and return the viewname ]</w:t>
+        <w:t xml:space="preserve">C – controller [ responsible for getting the model if required, passing it to the view and return the </w:t>
+      </w:r>
+      <w:proofErr w:type="spellStart"/>
+      <w:r>
+        <w:rPr>
+          <w:sz w:val="32"/>
+          <w:szCs w:val="32"/>
+          <w:lang w:val="en-US"/>
+        </w:rPr>
+        <w:t>viewname</w:t>
+      </w:r>
+      <w:proofErr w:type="spellEnd"/>
+      <w:r>
+        <w:rPr>
+          <w:sz w:val="32"/>
+          <w:szCs w:val="32"/>
+          <w:lang w:val="en-US"/>
+        </w:rPr>
+        <w:t xml:space="preserve"> ]</w:t>
       </w:r>
     </w:p>
     <w:p>
@@ -2116,7 +2742,25 @@
           <w:szCs w:val="32"/>
           <w:lang w:val="en-US"/>
         </w:rPr>
-        <w:t>Configure spring applications for mvc:</w:t>
+        <w:t xml:space="preserve">Configure spring applications for </w:t>
+      </w:r>
+      <w:proofErr w:type="spellStart"/>
+      <w:r>
+        <w:rPr>
+          <w:sz w:val="32"/>
+          <w:szCs w:val="32"/>
+          <w:lang w:val="en-US"/>
+        </w:rPr>
+        <w:t>mvc</w:t>
+      </w:r>
+      <w:proofErr w:type="spellEnd"/>
+      <w:r>
+        <w:rPr>
+          <w:sz w:val="32"/>
+          <w:szCs w:val="32"/>
+          <w:lang w:val="en-US"/>
+        </w:rPr>
+        <w:t>:</w:t>
       </w:r>
     </w:p>
     <w:p>
@@ -2160,30 +2804,104 @@
           <w:szCs w:val="32"/>
           <w:lang w:val="en-US"/>
         </w:rPr>
-        <w:t>Maven dependency : servlet/ jsp / spring-web/ spring-webmvc</w:t>
-      </w:r>
-    </w:p>
-    <w:p>
-      <w:pPr>
-        <w:pStyle w:val="ListParagraph"/>
-        <w:numPr>
-          <w:ilvl w:val="1"/>
-          <w:numId w:val="1"/>
-        </w:numPr>
-        <w:rPr>
-          <w:sz w:val="32"/>
-          <w:szCs w:val="32"/>
-          <w:lang w:val="en-US"/>
-        </w:rPr>
-      </w:pPr>
-      <w:r>
-        <w:rPr>
-          <w:sz w:val="32"/>
-          <w:szCs w:val="32"/>
-          <w:lang w:val="en-US"/>
-        </w:rPr>
-        <w:t>Load the DispatcherServlet : AppConfig extends AbstractAnnotationConfigDispatcherServletInitializer</w:t>
-      </w:r>
+        <w:t xml:space="preserve">Maven dependency : servlet/ </w:t>
+      </w:r>
+      <w:proofErr w:type="spellStart"/>
+      <w:r>
+        <w:rPr>
+          <w:sz w:val="32"/>
+          <w:szCs w:val="32"/>
+          <w:lang w:val="en-US"/>
+        </w:rPr>
+        <w:t>jsp</w:t>
+      </w:r>
+      <w:proofErr w:type="spellEnd"/>
+      <w:r>
+        <w:rPr>
+          <w:sz w:val="32"/>
+          <w:szCs w:val="32"/>
+          <w:lang w:val="en-US"/>
+        </w:rPr>
+        <w:t xml:space="preserve"> / spring-web/ spring-</w:t>
+      </w:r>
+      <w:proofErr w:type="spellStart"/>
+      <w:r>
+        <w:rPr>
+          <w:sz w:val="32"/>
+          <w:szCs w:val="32"/>
+          <w:lang w:val="en-US"/>
+        </w:rPr>
+        <w:t>webmvc</w:t>
+      </w:r>
+      <w:proofErr w:type="spellEnd"/>
+    </w:p>
+    <w:p>
+      <w:pPr>
+        <w:pStyle w:val="ListParagraph"/>
+        <w:numPr>
+          <w:ilvl w:val="1"/>
+          <w:numId w:val="1"/>
+        </w:numPr>
+        <w:rPr>
+          <w:sz w:val="32"/>
+          <w:szCs w:val="32"/>
+          <w:lang w:val="en-US"/>
+        </w:rPr>
+      </w:pPr>
+      <w:r>
+        <w:rPr>
+          <w:sz w:val="32"/>
+          <w:szCs w:val="32"/>
+          <w:lang w:val="en-US"/>
+        </w:rPr>
+        <w:t xml:space="preserve">Load the </w:t>
+      </w:r>
+      <w:proofErr w:type="spellStart"/>
+      <w:r>
+        <w:rPr>
+          <w:sz w:val="32"/>
+          <w:szCs w:val="32"/>
+          <w:lang w:val="en-US"/>
+        </w:rPr>
+        <w:t>DispatcherServlet</w:t>
+      </w:r>
+      <w:proofErr w:type="spellEnd"/>
+      <w:r>
+        <w:rPr>
+          <w:sz w:val="32"/>
+          <w:szCs w:val="32"/>
+          <w:lang w:val="en-US"/>
+        </w:rPr>
+        <w:t xml:space="preserve"> : </w:t>
+      </w:r>
+      <w:proofErr w:type="spellStart"/>
+      <w:r>
+        <w:rPr>
+          <w:sz w:val="32"/>
+          <w:szCs w:val="32"/>
+          <w:lang w:val="en-US"/>
+        </w:rPr>
+        <w:t>AppConfig</w:t>
+      </w:r>
+      <w:proofErr w:type="spellEnd"/>
+      <w:r>
+        <w:rPr>
+          <w:sz w:val="32"/>
+          <w:szCs w:val="32"/>
+          <w:lang w:val="en-US"/>
+        </w:rPr>
+        <w:t xml:space="preserve"> extends </w:t>
+      </w:r>
+      <w:proofErr w:type="spellStart"/>
+      <w:r>
+        <w:rPr>
+          <w:sz w:val="32"/>
+          <w:szCs w:val="32"/>
+          <w:lang w:val="en-US"/>
+        </w:rPr>
+        <w:t>AbstractAnnotationConfigDispatcherServletInitializer</w:t>
+      </w:r>
+      <w:proofErr w:type="spellEnd"/>
     </w:p>
     <w:p>
       <w:pPr>
@@ -2248,8 +2966,35 @@
           <w:lang w:val="en-US"/>
         </w:rPr>
         <w:br/>
-        <w:t>WebConfig extends WebMvcConfigurer</w:t>
-      </w:r>
+      </w:r>
+      <w:proofErr w:type="spellStart"/>
+      <w:r>
+        <w:rPr>
+          <w:sz w:val="32"/>
+          <w:szCs w:val="32"/>
+          <w:lang w:val="en-US"/>
+        </w:rPr>
+        <w:t>WebConfig</w:t>
+      </w:r>
+      <w:proofErr w:type="spellEnd"/>
+      <w:r>
+        <w:rPr>
+          <w:sz w:val="32"/>
+          <w:szCs w:val="32"/>
+          <w:lang w:val="en-US"/>
+        </w:rPr>
+        <w:t xml:space="preserve"> extends </w:t>
+      </w:r>
+      <w:proofErr w:type="spellStart"/>
+      <w:r>
+        <w:rPr>
+          <w:sz w:val="32"/>
+          <w:szCs w:val="32"/>
+          <w:lang w:val="en-US"/>
+        </w:rPr>
+        <w:t>WebMvcConfigurer</w:t>
+      </w:r>
+      <w:proofErr w:type="spellEnd"/>
     </w:p>
     <w:p>
       <w:pPr>
@@ -2476,30 +3221,76 @@
           <w:szCs w:val="32"/>
           <w:lang w:val="en-US"/>
         </w:rPr>
-        <w:t>Request comes to DispatcherServlet [DS ]</w:t>
-      </w:r>
-    </w:p>
-    <w:p>
-      <w:pPr>
-        <w:pStyle w:val="ListParagraph"/>
-        <w:numPr>
-          <w:ilvl w:val="1"/>
-          <w:numId w:val="1"/>
-        </w:numPr>
-        <w:rPr>
-          <w:sz w:val="32"/>
-          <w:szCs w:val="32"/>
-          <w:lang w:val="en-US"/>
-        </w:rPr>
-      </w:pPr>
-      <w:r>
-        <w:rPr>
-          <w:sz w:val="32"/>
-          <w:szCs w:val="32"/>
-          <w:lang w:val="en-US"/>
-        </w:rPr>
-        <w:t>From DS to BeanNameUrlHandlerMapping [ BNUHM ] that looks up for java classed annotated with @Controller annotation and any method mapped for the respective path in the url</w:t>
-      </w:r>
+        <w:t xml:space="preserve">Request comes to </w:t>
+      </w:r>
+      <w:proofErr w:type="spellStart"/>
+      <w:r>
+        <w:rPr>
+          <w:sz w:val="32"/>
+          <w:szCs w:val="32"/>
+          <w:lang w:val="en-US"/>
+        </w:rPr>
+        <w:t>DispatcherServlet</w:t>
+      </w:r>
+      <w:proofErr w:type="spellEnd"/>
+      <w:r>
+        <w:rPr>
+          <w:sz w:val="32"/>
+          <w:szCs w:val="32"/>
+          <w:lang w:val="en-US"/>
+        </w:rPr>
+        <w:t xml:space="preserve"> [DS ]</w:t>
+      </w:r>
+    </w:p>
+    <w:p>
+      <w:pPr>
+        <w:pStyle w:val="ListParagraph"/>
+        <w:numPr>
+          <w:ilvl w:val="1"/>
+          <w:numId w:val="1"/>
+        </w:numPr>
+        <w:rPr>
+          <w:sz w:val="32"/>
+          <w:szCs w:val="32"/>
+          <w:lang w:val="en-US"/>
+        </w:rPr>
+      </w:pPr>
+      <w:r>
+        <w:rPr>
+          <w:sz w:val="32"/>
+          <w:szCs w:val="32"/>
+          <w:lang w:val="en-US"/>
+        </w:rPr>
+        <w:t xml:space="preserve">From DS to </w:t>
+      </w:r>
+      <w:proofErr w:type="spellStart"/>
+      <w:r>
+        <w:rPr>
+          <w:sz w:val="32"/>
+          <w:szCs w:val="32"/>
+          <w:lang w:val="en-US"/>
+        </w:rPr>
+        <w:t>BeanNameUrlHandlerMapping</w:t>
+      </w:r>
+      <w:proofErr w:type="spellEnd"/>
+      <w:r>
+        <w:rPr>
+          <w:sz w:val="32"/>
+          <w:szCs w:val="32"/>
+          <w:lang w:val="en-US"/>
+        </w:rPr>
+        <w:t xml:space="preserve"> [ BNUHM ] that looks up for java classed annotated with @Controller annotation and any method mapped for the respective path in the </w:t>
+      </w:r>
+      <w:proofErr w:type="spellStart"/>
+      <w:r>
+        <w:rPr>
+          <w:sz w:val="32"/>
+          <w:szCs w:val="32"/>
+          <w:lang w:val="en-US"/>
+        </w:rPr>
+        <w:t>url</w:t>
+      </w:r>
+      <w:proofErr w:type="spellEnd"/>
       <w:r>
         <w:rPr>
           <w:sz w:val="32"/>
@@ -2548,29 +3339,65 @@
           <w:szCs w:val="32"/>
           <w:lang w:val="en-US"/>
         </w:rPr>
-        <w:t>BNUHM returns the viewname + model to DS</w:t>
-      </w:r>
-    </w:p>
-    <w:p>
-      <w:pPr>
-        <w:pStyle w:val="ListParagraph"/>
-        <w:numPr>
-          <w:ilvl w:val="1"/>
-          <w:numId w:val="1"/>
-        </w:numPr>
-        <w:rPr>
-          <w:sz w:val="32"/>
-          <w:szCs w:val="32"/>
-          <w:lang w:val="en-US"/>
-        </w:rPr>
-      </w:pPr>
-      <w:r>
-        <w:rPr>
-          <w:sz w:val="32"/>
-          <w:szCs w:val="32"/>
-          <w:lang w:val="en-US"/>
-        </w:rPr>
-        <w:t>From DS  to ViewResolver where the path of the view using suffix and the extension using prefix is configured</w:t>
+        <w:t xml:space="preserve">BNUHM returns the </w:t>
+      </w:r>
+      <w:proofErr w:type="spellStart"/>
+      <w:r>
+        <w:rPr>
+          <w:sz w:val="32"/>
+          <w:szCs w:val="32"/>
+          <w:lang w:val="en-US"/>
+        </w:rPr>
+        <w:t>viewname</w:t>
+      </w:r>
+      <w:proofErr w:type="spellEnd"/>
+      <w:r>
+        <w:rPr>
+          <w:sz w:val="32"/>
+          <w:szCs w:val="32"/>
+          <w:lang w:val="en-US"/>
+        </w:rPr>
+        <w:t xml:space="preserve"> + model to DS</w:t>
+      </w:r>
+    </w:p>
+    <w:p>
+      <w:pPr>
+        <w:pStyle w:val="ListParagraph"/>
+        <w:numPr>
+          <w:ilvl w:val="1"/>
+          <w:numId w:val="1"/>
+        </w:numPr>
+        <w:rPr>
+          <w:sz w:val="32"/>
+          <w:szCs w:val="32"/>
+          <w:lang w:val="en-US"/>
+        </w:rPr>
+      </w:pPr>
+      <w:r>
+        <w:rPr>
+          <w:sz w:val="32"/>
+          <w:szCs w:val="32"/>
+          <w:lang w:val="en-US"/>
+        </w:rPr>
+        <w:t xml:space="preserve">From DS  to </w:t>
+      </w:r>
+      <w:proofErr w:type="spellStart"/>
+      <w:r>
+        <w:rPr>
+          <w:sz w:val="32"/>
+          <w:szCs w:val="32"/>
+          <w:lang w:val="en-US"/>
+        </w:rPr>
+        <w:t>ViewResolver</w:t>
+      </w:r>
+      <w:proofErr w:type="spellEnd"/>
+      <w:r>
+        <w:rPr>
+          <w:sz w:val="32"/>
+          <w:szCs w:val="32"/>
+          <w:lang w:val="en-US"/>
+        </w:rPr>
+        <w:t xml:space="preserve"> where the path of the view using suffix and the extension using prefix is configured</w:t>
       </w:r>
     </w:p>
     <w:p>
@@ -2755,6 +3582,7 @@
           <w:lang w:val="en-US"/>
         </w:rPr>
       </w:pPr>
+      <w:proofErr w:type="spellStart"/>
       <w:r>
         <w:rPr>
           <w:sz w:val="32"/>
@@ -2763,6 +3591,7 @@
         </w:rPr>
         <w:t>AfterReturning</w:t>
       </w:r>
+      <w:proofErr w:type="spellEnd"/>
     </w:p>
     <w:p>
       <w:pPr>
@@ -2777,6 +3606,7 @@
           <w:lang w:val="en-US"/>
         </w:rPr>
       </w:pPr>
+      <w:proofErr w:type="spellStart"/>
       <w:r>
         <w:rPr>
           <w:sz w:val="32"/>
@@ -2786,6 +3616,7 @@
         <w:lastRenderedPageBreak/>
         <w:t>AfterThrowing</w:t>
       </w:r>
+      <w:proofErr w:type="spellEnd"/>
     </w:p>
     <w:p>
       <w:pPr>
@@ -2844,13 +3675,23 @@
           <w:lang w:val="en-US"/>
         </w:rPr>
       </w:pPr>
-      <w:r>
-        <w:rPr>
-          <w:sz w:val="32"/>
-          <w:szCs w:val="32"/>
-          <w:lang w:val="en-US"/>
-        </w:rPr>
-        <w:t>JoinPoint : The point at which the advice is actually applied at runtime to get the information about the target object and the method</w:t>
+      <w:proofErr w:type="spellStart"/>
+      <w:r>
+        <w:rPr>
+          <w:sz w:val="32"/>
+          <w:szCs w:val="32"/>
+          <w:lang w:val="en-US"/>
+        </w:rPr>
+        <w:t>JoinPoint</w:t>
+      </w:r>
+      <w:proofErr w:type="spellEnd"/>
+      <w:r>
+        <w:rPr>
+          <w:sz w:val="32"/>
+          <w:szCs w:val="32"/>
+          <w:lang w:val="en-US"/>
+        </w:rPr>
+        <w:t xml:space="preserve"> : The point at which the advice is actually applied at runtime to get the information about the target object and the method</w:t>
       </w:r>
     </w:p>
     <w:p>
@@ -3114,7 +3955,25 @@
           <w:szCs w:val="32"/>
           <w:lang w:val="en-US"/>
         </w:rPr>
-        <w:t>AOP is apoplied only at runtime and not at the time of the spring context bei</w:t>
+        <w:t xml:space="preserve">AOP is </w:t>
+      </w:r>
+      <w:proofErr w:type="spellStart"/>
+      <w:r>
+        <w:rPr>
+          <w:sz w:val="32"/>
+          <w:szCs w:val="32"/>
+          <w:lang w:val="en-US"/>
+        </w:rPr>
+        <w:t>apoplied</w:t>
+      </w:r>
+      <w:proofErr w:type="spellEnd"/>
+      <w:r>
+        <w:rPr>
+          <w:sz w:val="32"/>
+          <w:szCs w:val="32"/>
+          <w:lang w:val="en-US"/>
+        </w:rPr>
+        <w:t xml:space="preserve"> only at runtime and not at the time of the spring context bei</w:t>
       </w:r>
       <w:r>
         <w:rPr>
@@ -3293,8 +4152,16 @@
         <w:rPr>
           <w:lang w:val="en-US"/>
         </w:rPr>
-        <w:t>Maven or gradle</w:t>
-      </w:r>
+        <w:t xml:space="preserve">Maven or </w:t>
+      </w:r>
+      <w:proofErr w:type="spellStart"/>
+      <w:r>
+        <w:rPr>
+          <w:lang w:val="en-US"/>
+        </w:rPr>
+        <w:t>gradle</w:t>
+      </w:r>
+      <w:proofErr w:type="spellEnd"/>
     </w:p>
     <w:p>
       <w:pPr>
@@ -3444,6 +4311,7 @@
         </w:rPr>
         <w:t>data-</w:t>
       </w:r>
+      <w:proofErr w:type="spellStart"/>
       <w:r>
         <w:rPr>
           <w:lang w:val="en-US"/>
@@ -3456,6 +4324,7 @@
         </w:rPr>
         <w:t>c</w:t>
       </w:r>
+      <w:proofErr w:type="spellEnd"/>
     </w:p>
     <w:p>
       <w:pPr>
@@ -3474,7 +4343,21 @@
         <w:rPr>
           <w:lang w:val="en-US"/>
         </w:rPr>
-        <w:t>Spring-data-jpa =&gt; ORM and Hibernate</w:t>
+        <w:t>Spring-data-</w:t>
+      </w:r>
+      <w:proofErr w:type="spellStart"/>
+      <w:r>
+        <w:rPr>
+          <w:lang w:val="en-US"/>
+        </w:rPr>
+        <w:t>jpa</w:t>
+      </w:r>
+      <w:proofErr w:type="spellEnd"/>
+      <w:r>
+        <w:rPr>
+          <w:lang w:val="en-US"/>
+        </w:rPr>
+        <w:t xml:space="preserve"> =&gt; ORM and Hibernate</w:t>
       </w:r>
     </w:p>
     <w:p>
@@ -3510,6 +4393,7 @@
           <w:lang w:val="en-US"/>
         </w:rPr>
       </w:pPr>
+      <w:proofErr w:type="spellStart"/>
       <w:r>
         <w:rPr>
           <w:sz w:val="32"/>
@@ -3518,6 +4402,7 @@
         </w:rPr>
         <w:t>lombok</w:t>
       </w:r>
+      <w:proofErr w:type="spellEnd"/>
     </w:p>
     <w:p>
       <w:pPr>
@@ -3538,12 +4423,28 @@
         </w:rPr>
         <w:t xml:space="preserve">Configure in </w:t>
       </w:r>
-      <w:r>
-        <w:rPr>
-          <w:lang w:val="en-US"/>
-        </w:rPr>
-        <w:t>application.properties the database connection paramters</w:t>
-      </w:r>
+      <w:proofErr w:type="spellStart"/>
+      <w:r>
+        <w:rPr>
+          <w:lang w:val="en-US"/>
+        </w:rPr>
+        <w:t>application.properties</w:t>
+      </w:r>
+      <w:proofErr w:type="spellEnd"/>
+      <w:r>
+        <w:rPr>
+          <w:lang w:val="en-US"/>
+        </w:rPr>
+        <w:t xml:space="preserve"> the database connection </w:t>
+      </w:r>
+      <w:proofErr w:type="spellStart"/>
+      <w:r>
+        <w:rPr>
+          <w:lang w:val="en-US"/>
+        </w:rPr>
+        <w:t>paramters</w:t>
+      </w:r>
+      <w:proofErr w:type="spellEnd"/>
     </w:p>
     <w:p>
       <w:pPr>
@@ -3578,8 +4479,711 @@
           <w:szCs w:val="32"/>
           <w:lang w:val="en-US"/>
         </w:rPr>
-        <w:t>BOOT</w:t>
-      </w:r>
+        <w:t>BOOT DATA JPA</w:t>
+      </w:r>
+    </w:p>
+    <w:p>
+      <w:pPr>
+        <w:rPr>
+          <w:sz w:val="32"/>
+          <w:szCs w:val="32"/>
+          <w:lang w:val="en-US"/>
+        </w:rPr>
+      </w:pPr>
+    </w:p>
+    <w:p>
+      <w:pPr>
+        <w:pStyle w:val="ListParagraph"/>
+        <w:numPr>
+          <w:ilvl w:val="0"/>
+          <w:numId w:val="1"/>
+        </w:numPr>
+        <w:rPr>
+          <w:sz w:val="32"/>
+          <w:szCs w:val="32"/>
+          <w:lang w:val="en-US"/>
+        </w:rPr>
+      </w:pPr>
+      <w:r>
+        <w:rPr>
+          <w:lang w:val="en-US"/>
+        </w:rPr>
+        <w:t xml:space="preserve">Spring boot provides with </w:t>
+      </w:r>
+      <w:proofErr w:type="spellStart"/>
+      <w:r>
+        <w:rPr>
+          <w:lang w:val="en-US"/>
+        </w:rPr>
+        <w:t>XXXRepository</w:t>
+      </w:r>
+      <w:proofErr w:type="spellEnd"/>
+      <w:r>
+        <w:rPr>
+          <w:lang w:val="en-US"/>
+        </w:rPr>
+        <w:t xml:space="preserve"> to perform CRUD operations</w:t>
+      </w:r>
+    </w:p>
+    <w:p>
+      <w:pPr>
+        <w:pStyle w:val="ListParagraph"/>
+        <w:numPr>
+          <w:ilvl w:val="1"/>
+          <w:numId w:val="1"/>
+        </w:numPr>
+        <w:rPr>
+          <w:sz w:val="32"/>
+          <w:szCs w:val="32"/>
+          <w:lang w:val="en-US"/>
+        </w:rPr>
+      </w:pPr>
+      <w:proofErr w:type="spellStart"/>
+      <w:r>
+        <w:rPr>
+          <w:lang w:val="en-US"/>
+        </w:rPr>
+        <w:t>CrudRepository</w:t>
+      </w:r>
+      <w:proofErr w:type="spellEnd"/>
+      <w:r>
+        <w:rPr>
+          <w:lang w:val="en-US"/>
+        </w:rPr>
+        <w:t xml:space="preserve"> : all the crud operations</w:t>
+      </w:r>
+      <w:r>
+        <w:rPr>
+          <w:lang w:val="en-US"/>
+        </w:rPr>
+        <w:t xml:space="preserve"> and is at the base</w:t>
+      </w:r>
+    </w:p>
+    <w:p>
+      <w:pPr>
+        <w:pStyle w:val="ListParagraph"/>
+        <w:numPr>
+          <w:ilvl w:val="1"/>
+          <w:numId w:val="1"/>
+        </w:numPr>
+        <w:rPr>
+          <w:sz w:val="32"/>
+          <w:szCs w:val="32"/>
+          <w:lang w:val="en-US"/>
+        </w:rPr>
+      </w:pPr>
+      <w:proofErr w:type="spellStart"/>
+      <w:r>
+        <w:rPr>
+          <w:sz w:val="32"/>
+          <w:szCs w:val="32"/>
+          <w:lang w:val="en-US"/>
+        </w:rPr>
+        <w:t>PagingAndSortingRepository</w:t>
+      </w:r>
+      <w:proofErr w:type="spellEnd"/>
+      <w:r>
+        <w:rPr>
+          <w:sz w:val="32"/>
+          <w:szCs w:val="32"/>
+          <w:lang w:val="en-US"/>
+        </w:rPr>
+        <w:t xml:space="preserve"> : filtering and sorting the data</w:t>
+      </w:r>
+    </w:p>
+    <w:p>
+      <w:pPr>
+        <w:pStyle w:val="ListParagraph"/>
+        <w:numPr>
+          <w:ilvl w:val="1"/>
+          <w:numId w:val="1"/>
+        </w:numPr>
+        <w:rPr>
+          <w:sz w:val="32"/>
+          <w:szCs w:val="32"/>
+          <w:lang w:val="en-US"/>
+        </w:rPr>
+      </w:pPr>
+      <w:proofErr w:type="spellStart"/>
+      <w:r>
+        <w:rPr>
+          <w:sz w:val="32"/>
+          <w:szCs w:val="32"/>
+          <w:lang w:val="en-US"/>
+        </w:rPr>
+        <w:t>JpaRepository</w:t>
+      </w:r>
+      <w:proofErr w:type="spellEnd"/>
+      <w:r>
+        <w:rPr>
+          <w:sz w:val="32"/>
+          <w:szCs w:val="32"/>
+          <w:lang w:val="en-US"/>
+        </w:rPr>
+        <w:t xml:space="preserve"> : provides more features along with above 2 interfaces</w:t>
+      </w:r>
+    </w:p>
+    <w:p>
+      <w:pPr>
+        <w:pStyle w:val="ListParagraph"/>
+        <w:numPr>
+          <w:ilvl w:val="0"/>
+          <w:numId w:val="1"/>
+        </w:numPr>
+        <w:rPr>
+          <w:sz w:val="32"/>
+          <w:szCs w:val="32"/>
+          <w:lang w:val="en-US"/>
+        </w:rPr>
+      </w:pPr>
+      <w:r>
+        <w:rPr>
+          <w:sz w:val="32"/>
+          <w:szCs w:val="32"/>
+          <w:lang w:val="en-US"/>
+        </w:rPr>
+        <w:t>Hibernate annotations</w:t>
+      </w:r>
+    </w:p>
+    <w:p>
+      <w:pPr>
+        <w:pStyle w:val="ListParagraph"/>
+        <w:numPr>
+          <w:ilvl w:val="1"/>
+          <w:numId w:val="1"/>
+        </w:numPr>
+        <w:rPr>
+          <w:sz w:val="32"/>
+          <w:szCs w:val="32"/>
+          <w:lang w:val="en-US"/>
+        </w:rPr>
+      </w:pPr>
+      <w:r>
+        <w:rPr>
+          <w:sz w:val="32"/>
+          <w:szCs w:val="32"/>
+          <w:lang w:val="en-US"/>
+        </w:rPr>
+        <w:t>@Enitty =&gt; specifies the class is database managed entity. Hibernate automatically looks for a table with the class name and maps the class properties with the table columns</w:t>
+      </w:r>
+    </w:p>
+    <w:p>
+      <w:pPr>
+        <w:pStyle w:val="ListParagraph"/>
+        <w:numPr>
+          <w:ilvl w:val="1"/>
+          <w:numId w:val="1"/>
+        </w:numPr>
+        <w:rPr>
+          <w:sz w:val="32"/>
+          <w:szCs w:val="32"/>
+          <w:lang w:val="en-US"/>
+        </w:rPr>
+      </w:pPr>
+      <w:r>
+        <w:rPr>
+          <w:sz w:val="32"/>
+          <w:szCs w:val="32"/>
+          <w:lang w:val="en-US"/>
+        </w:rPr>
+        <w:t xml:space="preserve">@Table : if database table </w:t>
+      </w:r>
+      <w:r>
+        <w:rPr>
+          <w:sz w:val="32"/>
+          <w:szCs w:val="32"/>
+          <w:lang w:val="en-US"/>
+        </w:rPr>
+        <w:t>name</w:t>
+      </w:r>
+      <w:r>
+        <w:rPr>
+          <w:sz w:val="32"/>
+          <w:szCs w:val="32"/>
+          <w:lang w:val="en-US"/>
+        </w:rPr>
+        <w:t xml:space="preserve"> and class name are different [optional ]</w:t>
+      </w:r>
+    </w:p>
+    <w:p>
+      <w:pPr>
+        <w:pStyle w:val="ListParagraph"/>
+        <w:numPr>
+          <w:ilvl w:val="1"/>
+          <w:numId w:val="1"/>
+        </w:numPr>
+        <w:rPr>
+          <w:sz w:val="32"/>
+          <w:szCs w:val="32"/>
+          <w:lang w:val="en-US"/>
+        </w:rPr>
+      </w:pPr>
+      <w:r>
+        <w:rPr>
+          <w:sz w:val="32"/>
+          <w:szCs w:val="32"/>
+          <w:lang w:val="en-US"/>
+        </w:rPr>
+        <w:t>@Id – identifying which property is a primary key</w:t>
+      </w:r>
+    </w:p>
+    <w:p>
+      <w:pPr>
+        <w:pStyle w:val="ListParagraph"/>
+        <w:numPr>
+          <w:ilvl w:val="1"/>
+          <w:numId w:val="1"/>
+        </w:numPr>
+        <w:rPr>
+          <w:sz w:val="32"/>
+          <w:szCs w:val="32"/>
+          <w:lang w:val="en-US"/>
+        </w:rPr>
+      </w:pPr>
+      <w:r>
+        <w:rPr>
+          <w:sz w:val="32"/>
+          <w:szCs w:val="32"/>
+          <w:lang w:val="en-US"/>
+        </w:rPr>
+        <w:t>@Column [optional ] : if column name and property names are different. Can cu</w:t>
+      </w:r>
+      <w:r>
+        <w:rPr>
+          <w:sz w:val="32"/>
+          <w:szCs w:val="32"/>
+          <w:lang w:val="en-US"/>
+        </w:rPr>
+        <w:t>s</w:t>
+      </w:r>
+      <w:r>
+        <w:rPr>
+          <w:sz w:val="32"/>
+          <w:szCs w:val="32"/>
+          <w:lang w:val="en-US"/>
+        </w:rPr>
+        <w:t>tomize the column properties Ex: length or nullable</w:t>
+      </w:r>
+      <w:r>
+        <w:rPr>
+          <w:sz w:val="32"/>
+          <w:szCs w:val="32"/>
+          <w:lang w:val="en-US"/>
+        </w:rPr>
+        <w:t>, unique</w:t>
+      </w:r>
+      <w:r>
+        <w:rPr>
+          <w:sz w:val="32"/>
+          <w:szCs w:val="32"/>
+          <w:lang w:val="en-US"/>
+        </w:rPr>
+        <w:tab/>
+      </w:r>
+    </w:p>
+    <w:p>
+      <w:pPr>
+        <w:pStyle w:val="ListParagraph"/>
+        <w:numPr>
+          <w:ilvl w:val="2"/>
+          <w:numId w:val="1"/>
+        </w:numPr>
+        <w:rPr>
+          <w:sz w:val="32"/>
+          <w:szCs w:val="32"/>
+          <w:lang w:val="en-US"/>
+        </w:rPr>
+      </w:pPr>
+      <w:r>
+        <w:rPr>
+          <w:sz w:val="32"/>
+          <w:szCs w:val="32"/>
+          <w:lang w:val="en-US"/>
+        </w:rPr>
+        <w:t>Length</w:t>
+      </w:r>
+    </w:p>
+    <w:p>
+      <w:pPr>
+        <w:pStyle w:val="ListParagraph"/>
+        <w:numPr>
+          <w:ilvl w:val="2"/>
+          <w:numId w:val="1"/>
+        </w:numPr>
+        <w:rPr>
+          <w:sz w:val="32"/>
+          <w:szCs w:val="32"/>
+          <w:lang w:val="en-US"/>
+        </w:rPr>
+      </w:pPr>
+      <w:r>
+        <w:rPr>
+          <w:sz w:val="32"/>
+          <w:szCs w:val="32"/>
+          <w:lang w:val="en-US"/>
+        </w:rPr>
+        <w:t>Name</w:t>
+      </w:r>
+    </w:p>
+    <w:p>
+      <w:pPr>
+        <w:pStyle w:val="ListParagraph"/>
+        <w:numPr>
+          <w:ilvl w:val="2"/>
+          <w:numId w:val="1"/>
+        </w:numPr>
+        <w:rPr>
+          <w:sz w:val="32"/>
+          <w:szCs w:val="32"/>
+          <w:lang w:val="en-US"/>
+        </w:rPr>
+      </w:pPr>
+      <w:r>
+        <w:rPr>
+          <w:sz w:val="32"/>
+          <w:szCs w:val="32"/>
+          <w:lang w:val="en-US"/>
+        </w:rPr>
+        <w:t>Nullable</w:t>
+      </w:r>
+    </w:p>
+    <w:p>
+      <w:pPr>
+        <w:pStyle w:val="ListParagraph"/>
+        <w:numPr>
+          <w:ilvl w:val="2"/>
+          <w:numId w:val="1"/>
+        </w:numPr>
+        <w:rPr>
+          <w:sz w:val="32"/>
+          <w:szCs w:val="32"/>
+          <w:lang w:val="en-US"/>
+        </w:rPr>
+      </w:pPr>
+      <w:proofErr w:type="spellStart"/>
+      <w:r>
+        <w:rPr>
+          <w:sz w:val="32"/>
+          <w:szCs w:val="32"/>
+          <w:lang w:val="en-US"/>
+        </w:rPr>
+        <w:t>columnDefinition</w:t>
+      </w:r>
+      <w:proofErr w:type="spellEnd"/>
+    </w:p>
+    <w:p>
+      <w:pPr>
+        <w:pStyle w:val="ListParagraph"/>
+        <w:numPr>
+          <w:ilvl w:val="2"/>
+          <w:numId w:val="1"/>
+        </w:numPr>
+        <w:rPr>
+          <w:sz w:val="32"/>
+          <w:szCs w:val="32"/>
+          <w:lang w:val="en-US"/>
+        </w:rPr>
+      </w:pPr>
+      <w:r>
+        <w:rPr>
+          <w:sz w:val="32"/>
+          <w:szCs w:val="32"/>
+          <w:lang w:val="en-US"/>
+        </w:rPr>
+        <w:t>unique</w:t>
+      </w:r>
+    </w:p>
+    <w:p>
+      <w:pPr>
+        <w:pStyle w:val="ListParagraph"/>
+        <w:numPr>
+          <w:ilvl w:val="1"/>
+          <w:numId w:val="1"/>
+        </w:numPr>
+        <w:rPr>
+          <w:sz w:val="32"/>
+          <w:szCs w:val="32"/>
+          <w:lang w:val="en-US"/>
+        </w:rPr>
+      </w:pPr>
+      <w:r>
+        <w:rPr>
+          <w:sz w:val="32"/>
+          <w:szCs w:val="32"/>
+          <w:lang w:val="en-US"/>
+        </w:rPr>
+        <w:t>@OneToOne -&gt; one to one mapping</w:t>
+      </w:r>
+    </w:p>
+    <w:p>
+      <w:pPr>
+        <w:pStyle w:val="ListParagraph"/>
+        <w:numPr>
+          <w:ilvl w:val="1"/>
+          <w:numId w:val="1"/>
+        </w:numPr>
+        <w:rPr>
+          <w:sz w:val="32"/>
+          <w:szCs w:val="32"/>
+          <w:lang w:val="en-US"/>
+        </w:rPr>
+      </w:pPr>
+      <w:r>
+        <w:rPr>
+          <w:sz w:val="32"/>
+          <w:szCs w:val="32"/>
+          <w:lang w:val="en-US"/>
+        </w:rPr>
+        <w:lastRenderedPageBreak/>
+        <w:t>@OneToMany</w:t>
+      </w:r>
+      <w:r>
+        <w:rPr>
+          <w:sz w:val="32"/>
+          <w:szCs w:val="32"/>
+          <w:lang w:val="en-US"/>
+        </w:rPr>
+        <w:t xml:space="preserve"> -&gt; (</w:t>
+      </w:r>
+      <w:proofErr w:type="spellStart"/>
+      <w:r>
+        <w:rPr>
+          <w:sz w:val="32"/>
+          <w:szCs w:val="32"/>
+          <w:lang w:val="en-US"/>
+        </w:rPr>
+        <w:t>mappedBy</w:t>
+      </w:r>
+      <w:proofErr w:type="spellEnd"/>
+      <w:r>
+        <w:rPr>
+          <w:sz w:val="32"/>
+          <w:szCs w:val="32"/>
+          <w:lang w:val="en-US"/>
+        </w:rPr>
+        <w:t>=”&lt;property name of another class with which it is mapped) . A 3</w:t>
+      </w:r>
+      <w:r>
+        <w:rPr>
+          <w:sz w:val="32"/>
+          <w:szCs w:val="32"/>
+          <w:vertAlign w:val="superscript"/>
+          <w:lang w:val="en-US"/>
+        </w:rPr>
+        <w:t>rd</w:t>
+      </w:r>
+      <w:r>
+        <w:rPr>
+          <w:sz w:val="32"/>
+          <w:szCs w:val="32"/>
+          <w:lang w:val="en-US"/>
+        </w:rPr>
+        <w:t xml:space="preserve"> table is not created</w:t>
+      </w:r>
+    </w:p>
+    <w:p>
+      <w:pPr>
+        <w:pStyle w:val="ListParagraph"/>
+        <w:numPr>
+          <w:ilvl w:val="1"/>
+          <w:numId w:val="1"/>
+        </w:numPr>
+        <w:rPr>
+          <w:sz w:val="32"/>
+          <w:szCs w:val="32"/>
+          <w:lang w:val="en-US"/>
+        </w:rPr>
+      </w:pPr>
+      <w:r>
+        <w:rPr>
+          <w:sz w:val="32"/>
+          <w:szCs w:val="32"/>
+          <w:lang w:val="en-US"/>
+        </w:rPr>
+        <w:t>@ManyToOne</w:t>
+      </w:r>
+    </w:p>
+    <w:p>
+      <w:pPr>
+        <w:pStyle w:val="ListParagraph"/>
+        <w:numPr>
+          <w:ilvl w:val="1"/>
+          <w:numId w:val="1"/>
+        </w:numPr>
+        <w:rPr>
+          <w:sz w:val="32"/>
+          <w:szCs w:val="32"/>
+          <w:lang w:val="en-US"/>
+        </w:rPr>
+      </w:pPr>
+      <w:r>
+        <w:rPr>
+          <w:sz w:val="32"/>
+          <w:szCs w:val="32"/>
+          <w:lang w:val="en-US"/>
+        </w:rPr>
+        <w:t>@</w:t>
+      </w:r>
+      <w:r>
+        <w:rPr>
+          <w:sz w:val="32"/>
+          <w:szCs w:val="32"/>
+          <w:lang w:val="en-US"/>
+        </w:rPr>
+        <w:t>M</w:t>
+      </w:r>
+      <w:r>
+        <w:rPr>
+          <w:sz w:val="32"/>
+          <w:szCs w:val="32"/>
+          <w:lang w:val="en-US"/>
+        </w:rPr>
+        <w:t>anyToMany</w:t>
+      </w:r>
+    </w:p>
+    <w:p>
+      <w:pPr>
+        <w:pStyle w:val="ListParagraph"/>
+        <w:numPr>
+          <w:ilvl w:val="1"/>
+          <w:numId w:val="1"/>
+        </w:numPr>
+        <w:rPr>
+          <w:sz w:val="32"/>
+          <w:szCs w:val="32"/>
+          <w:lang w:val="en-US"/>
+        </w:rPr>
+      </w:pPr>
+      <w:r>
+        <w:rPr>
+          <w:sz w:val="32"/>
+          <w:szCs w:val="32"/>
+          <w:lang w:val="en-US"/>
+        </w:rPr>
+        <w:t>Uni-directional and Bi-directional</w:t>
+      </w:r>
+    </w:p>
+    <w:p>
+      <w:pPr>
+        <w:pStyle w:val="ListParagraph"/>
+        <w:numPr>
+          <w:ilvl w:val="1"/>
+          <w:numId w:val="1"/>
+        </w:numPr>
+        <w:rPr>
+          <w:sz w:val="32"/>
+          <w:szCs w:val="32"/>
+          <w:lang w:val="en-US"/>
+        </w:rPr>
+      </w:pPr>
+      <w:r>
+        <w:rPr>
+          <w:sz w:val="32"/>
+          <w:szCs w:val="32"/>
+          <w:lang w:val="en-US"/>
+        </w:rPr>
+        <w:t xml:space="preserve">@JoinColumn(name=””, </w:t>
+      </w:r>
+      <w:proofErr w:type="spellStart"/>
+      <w:r>
+        <w:rPr>
+          <w:sz w:val="32"/>
+          <w:szCs w:val="32"/>
+          <w:lang w:val="en-US"/>
+        </w:rPr>
+        <w:t>referencedColumn</w:t>
+      </w:r>
+      <w:proofErr w:type="spellEnd"/>
+      <w:r>
+        <w:rPr>
+          <w:sz w:val="32"/>
+          <w:szCs w:val="32"/>
+          <w:lang w:val="en-US"/>
+        </w:rPr>
+        <w:t>=””)</w:t>
+      </w:r>
+    </w:p>
+    <w:p>
+      <w:pPr>
+        <w:pStyle w:val="ListParagraph"/>
+        <w:numPr>
+          <w:ilvl w:val="1"/>
+          <w:numId w:val="1"/>
+        </w:numPr>
+        <w:rPr>
+          <w:sz w:val="32"/>
+          <w:szCs w:val="32"/>
+          <w:lang w:val="en-US"/>
+        </w:rPr>
+      </w:pPr>
+      <w:r>
+        <w:rPr>
+          <w:sz w:val="32"/>
+          <w:szCs w:val="32"/>
+          <w:lang w:val="en-US"/>
+        </w:rPr>
+        <w:t>@JoinColumns(@JoinColumn(),..)</w:t>
+      </w:r>
+    </w:p>
+    <w:p>
+      <w:pPr>
+        <w:pStyle w:val="ListParagraph"/>
+        <w:numPr>
+          <w:ilvl w:val="1"/>
+          <w:numId w:val="1"/>
+        </w:numPr>
+        <w:rPr>
+          <w:sz w:val="32"/>
+          <w:szCs w:val="32"/>
+          <w:lang w:val="en-US"/>
+        </w:rPr>
+      </w:pPr>
+      <w:r>
+        <w:rPr>
+          <w:sz w:val="32"/>
+          <w:szCs w:val="32"/>
+          <w:lang w:val="en-US"/>
+        </w:rPr>
+        <w:t>@GeneratedValue -&gt; for auto-increment or strategy to generate values for column</w:t>
+      </w:r>
+    </w:p>
+    <w:p>
+      <w:pPr>
+        <w:pStyle w:val="ListParagraph"/>
+        <w:numPr>
+          <w:ilvl w:val="1"/>
+          <w:numId w:val="1"/>
+        </w:numPr>
+        <w:rPr>
+          <w:sz w:val="32"/>
+          <w:szCs w:val="32"/>
+          <w:lang w:val="en-US"/>
+        </w:rPr>
+      </w:pPr>
+      <w:r>
+        <w:rPr>
+          <w:sz w:val="32"/>
+          <w:szCs w:val="32"/>
+          <w:lang w:val="en-US"/>
+        </w:rPr>
+        <w:t>Composite keys in hibernate</w:t>
+      </w:r>
+    </w:p>
+    <w:p>
+      <w:pPr>
+        <w:rPr>
+          <w:sz w:val="32"/>
+          <w:szCs w:val="32"/>
+          <w:lang w:val="en-US"/>
+        </w:rPr>
+      </w:pPr>
+    </w:p>
+    <w:p>
+      <w:pPr>
+        <w:rPr>
+          <w:lang w:val="en-US"/>
+        </w:rPr>
+      </w:pPr>
       <w:r>
         <w:rPr>
           <w:b/>
@@ -3588,653 +5192,8 @@
           <w:szCs w:val="32"/>
           <w:lang w:val="en-US"/>
         </w:rPr>
-        <w:t xml:space="preserve"> DATA JPA</w:t>
-      </w:r>
-    </w:p>
-    <w:p>
-      <w:pPr>
-        <w:rPr>
-          <w:sz w:val="32"/>
-          <w:szCs w:val="32"/>
-          <w:lang w:val="en-US"/>
-        </w:rPr>
-      </w:pPr>
-    </w:p>
-    <w:p>
-      <w:pPr>
-        <w:pStyle w:val="ListParagraph"/>
-        <w:numPr>
-          <w:ilvl w:val="0"/>
-          <w:numId w:val="1"/>
-        </w:numPr>
-        <w:rPr>
-          <w:sz w:val="32"/>
-          <w:szCs w:val="32"/>
-          <w:lang w:val="en-US"/>
-        </w:rPr>
-      </w:pPr>
-      <w:r>
-        <w:rPr>
-          <w:lang w:val="en-US"/>
-        </w:rPr>
-        <w:t>Spring boot provides with XXXRepository to perform CRUD operations</w:t>
-      </w:r>
-    </w:p>
-    <w:p>
-      <w:pPr>
-        <w:pStyle w:val="ListParagraph"/>
-        <w:numPr>
-          <w:ilvl w:val="1"/>
-          <w:numId w:val="1"/>
-        </w:numPr>
-        <w:rPr>
-          <w:sz w:val="32"/>
-          <w:szCs w:val="32"/>
-          <w:lang w:val="en-US"/>
-        </w:rPr>
-      </w:pPr>
-      <w:r>
-        <w:rPr>
-          <w:lang w:val="en-US"/>
-        </w:rPr>
-        <w:t>CrudRepository</w:t>
-      </w:r>
-      <w:r>
-        <w:rPr>
-          <w:lang w:val="en-US"/>
-        </w:rPr>
-        <w:t xml:space="preserve"> : all the crud operations</w:t>
-      </w:r>
-      <w:r>
-        <w:rPr>
-          <w:lang w:val="en-US"/>
-        </w:rPr>
-        <w:t xml:space="preserve"> and is at the base</w:t>
-      </w:r>
-    </w:p>
-    <w:p>
-      <w:pPr>
-        <w:pStyle w:val="ListParagraph"/>
-        <w:numPr>
-          <w:ilvl w:val="1"/>
-          <w:numId w:val="1"/>
-        </w:numPr>
-        <w:rPr>
-          <w:sz w:val="32"/>
-          <w:szCs w:val="32"/>
-          <w:lang w:val="en-US"/>
-        </w:rPr>
-      </w:pPr>
-      <w:r>
-        <w:rPr>
-          <w:sz w:val="32"/>
-          <w:szCs w:val="32"/>
-          <w:lang w:val="en-US"/>
-        </w:rPr>
-        <w:t>PagingAndSortingRepository</w:t>
-      </w:r>
-      <w:r>
-        <w:rPr>
-          <w:sz w:val="32"/>
-          <w:szCs w:val="32"/>
-          <w:lang w:val="en-US"/>
-        </w:rPr>
-        <w:t xml:space="preserve"> : filtering and sorting the data</w:t>
-      </w:r>
-    </w:p>
-    <w:p>
-      <w:pPr>
-        <w:pStyle w:val="ListParagraph"/>
-        <w:numPr>
-          <w:ilvl w:val="1"/>
-          <w:numId w:val="1"/>
-        </w:numPr>
-        <w:rPr>
-          <w:sz w:val="32"/>
-          <w:szCs w:val="32"/>
-          <w:lang w:val="en-US"/>
-        </w:rPr>
-      </w:pPr>
-      <w:r>
-        <w:rPr>
-          <w:sz w:val="32"/>
-          <w:szCs w:val="32"/>
-          <w:lang w:val="en-US"/>
-        </w:rPr>
-        <w:t>JpaRepository</w:t>
-      </w:r>
-      <w:r>
-        <w:rPr>
-          <w:sz w:val="32"/>
-          <w:szCs w:val="32"/>
-          <w:lang w:val="en-US"/>
-        </w:rPr>
-        <w:t xml:space="preserve"> : provides more features along with above 2 interfaces</w:t>
-      </w:r>
-    </w:p>
-    <w:p>
-      <w:pPr>
-        <w:pStyle w:val="ListParagraph"/>
-        <w:numPr>
-          <w:ilvl w:val="0"/>
-          <w:numId w:val="1"/>
-        </w:numPr>
-        <w:rPr>
-          <w:sz w:val="32"/>
-          <w:szCs w:val="32"/>
-          <w:lang w:val="en-US"/>
-        </w:rPr>
-      </w:pPr>
-      <w:r>
-        <w:rPr>
-          <w:sz w:val="32"/>
-          <w:szCs w:val="32"/>
-          <w:lang w:val="en-US"/>
-        </w:rPr>
-        <w:t>Hibernate annotations</w:t>
-      </w:r>
-    </w:p>
-    <w:p>
-      <w:pPr>
-        <w:pStyle w:val="ListParagraph"/>
-        <w:numPr>
-          <w:ilvl w:val="1"/>
-          <w:numId w:val="1"/>
-        </w:numPr>
-        <w:rPr>
-          <w:sz w:val="32"/>
-          <w:szCs w:val="32"/>
-          <w:lang w:val="en-US"/>
-        </w:rPr>
-      </w:pPr>
-      <w:r>
-        <w:rPr>
-          <w:sz w:val="32"/>
-          <w:szCs w:val="32"/>
-          <w:lang w:val="en-US"/>
-        </w:rPr>
-        <w:t>@Enitty =&gt; specifies the class is database managed entity. Hibernate automatically looks for a table with the class name and maps the class properties with the table columns</w:t>
-      </w:r>
-    </w:p>
-    <w:p>
-      <w:pPr>
-        <w:pStyle w:val="ListParagraph"/>
-        <w:numPr>
-          <w:ilvl w:val="1"/>
-          <w:numId w:val="1"/>
-        </w:numPr>
-        <w:rPr>
-          <w:sz w:val="32"/>
-          <w:szCs w:val="32"/>
-          <w:lang w:val="en-US"/>
-        </w:rPr>
-      </w:pPr>
-      <w:r>
-        <w:rPr>
-          <w:sz w:val="32"/>
-          <w:szCs w:val="32"/>
-          <w:lang w:val="en-US"/>
-        </w:rPr>
-        <w:t xml:space="preserve">@Table : if database table </w:t>
-      </w:r>
-      <w:r>
-        <w:rPr>
-          <w:sz w:val="32"/>
-          <w:szCs w:val="32"/>
-          <w:lang w:val="en-US"/>
-        </w:rPr>
-        <w:t>name</w:t>
-      </w:r>
-      <w:r>
-        <w:rPr>
-          <w:sz w:val="32"/>
-          <w:szCs w:val="32"/>
-          <w:lang w:val="en-US"/>
-        </w:rPr>
-        <w:t xml:space="preserve"> and class name are different [optional ]</w:t>
-      </w:r>
-    </w:p>
-    <w:p>
-      <w:pPr>
-        <w:pStyle w:val="ListParagraph"/>
-        <w:numPr>
-          <w:ilvl w:val="1"/>
-          <w:numId w:val="1"/>
-        </w:numPr>
-        <w:rPr>
-          <w:sz w:val="32"/>
-          <w:szCs w:val="32"/>
-          <w:lang w:val="en-US"/>
-        </w:rPr>
-      </w:pPr>
-      <w:r>
-        <w:rPr>
-          <w:sz w:val="32"/>
-          <w:szCs w:val="32"/>
-          <w:lang w:val="en-US"/>
-        </w:rPr>
-        <w:t>@Id – identifying which property is a primary key</w:t>
-      </w:r>
-    </w:p>
-    <w:p>
-      <w:pPr>
-        <w:pStyle w:val="ListParagraph"/>
-        <w:numPr>
-          <w:ilvl w:val="1"/>
-          <w:numId w:val="1"/>
-        </w:numPr>
-        <w:rPr>
-          <w:sz w:val="32"/>
-          <w:szCs w:val="32"/>
-          <w:lang w:val="en-US"/>
-        </w:rPr>
-      </w:pPr>
-      <w:r>
-        <w:rPr>
-          <w:sz w:val="32"/>
-          <w:szCs w:val="32"/>
-          <w:lang w:val="en-US"/>
-        </w:rPr>
-        <w:t>@Column [optional ] : if column name and property names are different. Can cu</w:t>
-      </w:r>
-      <w:r>
-        <w:rPr>
-          <w:sz w:val="32"/>
-          <w:szCs w:val="32"/>
-          <w:lang w:val="en-US"/>
-        </w:rPr>
-        <w:t>s</w:t>
-      </w:r>
-      <w:r>
-        <w:rPr>
-          <w:sz w:val="32"/>
-          <w:szCs w:val="32"/>
-          <w:lang w:val="en-US"/>
-        </w:rPr>
-        <w:t>tomize the column properties Ex: length or nullable</w:t>
-      </w:r>
-      <w:r>
-        <w:rPr>
-          <w:sz w:val="32"/>
-          <w:szCs w:val="32"/>
-          <w:lang w:val="en-US"/>
-        </w:rPr>
-        <w:t>, unique</w:t>
-      </w:r>
-      <w:r>
-        <w:rPr>
-          <w:sz w:val="32"/>
-          <w:szCs w:val="32"/>
-          <w:lang w:val="en-US"/>
-        </w:rPr>
-        <w:tab/>
-      </w:r>
-    </w:p>
-    <w:p>
-      <w:pPr>
-        <w:pStyle w:val="ListParagraph"/>
-        <w:numPr>
-          <w:ilvl w:val="2"/>
-          <w:numId w:val="1"/>
-        </w:numPr>
-        <w:rPr>
-          <w:sz w:val="32"/>
-          <w:szCs w:val="32"/>
-          <w:lang w:val="en-US"/>
-        </w:rPr>
-      </w:pPr>
-      <w:r>
-        <w:rPr>
-          <w:sz w:val="32"/>
-          <w:szCs w:val="32"/>
-          <w:lang w:val="en-US"/>
-        </w:rPr>
-        <w:t>Length</w:t>
-      </w:r>
-    </w:p>
-    <w:p>
-      <w:pPr>
-        <w:pStyle w:val="ListParagraph"/>
-        <w:numPr>
-          <w:ilvl w:val="2"/>
-          <w:numId w:val="1"/>
-        </w:numPr>
-        <w:rPr>
-          <w:sz w:val="32"/>
-          <w:szCs w:val="32"/>
-          <w:lang w:val="en-US"/>
-        </w:rPr>
-      </w:pPr>
-      <w:r>
-        <w:rPr>
-          <w:sz w:val="32"/>
-          <w:szCs w:val="32"/>
-          <w:lang w:val="en-US"/>
-        </w:rPr>
-        <w:t>Name</w:t>
-      </w:r>
-    </w:p>
-    <w:p>
-      <w:pPr>
-        <w:pStyle w:val="ListParagraph"/>
-        <w:numPr>
-          <w:ilvl w:val="2"/>
-          <w:numId w:val="1"/>
-        </w:numPr>
-        <w:rPr>
-          <w:sz w:val="32"/>
-          <w:szCs w:val="32"/>
-          <w:lang w:val="en-US"/>
-        </w:rPr>
-      </w:pPr>
-      <w:r>
-        <w:rPr>
-          <w:sz w:val="32"/>
-          <w:szCs w:val="32"/>
-          <w:lang w:val="en-US"/>
-        </w:rPr>
-        <w:t>Nullable</w:t>
-      </w:r>
-    </w:p>
-    <w:p>
-      <w:pPr>
-        <w:pStyle w:val="ListParagraph"/>
-        <w:numPr>
-          <w:ilvl w:val="2"/>
-          <w:numId w:val="1"/>
-        </w:numPr>
-        <w:rPr>
-          <w:sz w:val="32"/>
-          <w:szCs w:val="32"/>
-          <w:lang w:val="en-US"/>
-        </w:rPr>
-      </w:pPr>
-      <w:r>
-        <w:rPr>
-          <w:sz w:val="32"/>
-          <w:szCs w:val="32"/>
-          <w:lang w:val="en-US"/>
-        </w:rPr>
-        <w:t>columnDefinition</w:t>
-      </w:r>
-    </w:p>
-    <w:p>
-      <w:pPr>
-        <w:pStyle w:val="ListParagraph"/>
-        <w:numPr>
-          <w:ilvl w:val="2"/>
-          <w:numId w:val="1"/>
-        </w:numPr>
-        <w:rPr>
-          <w:sz w:val="32"/>
-          <w:szCs w:val="32"/>
-          <w:lang w:val="en-US"/>
-        </w:rPr>
-      </w:pPr>
-      <w:r>
-        <w:rPr>
-          <w:sz w:val="32"/>
-          <w:szCs w:val="32"/>
-          <w:lang w:val="en-US"/>
-        </w:rPr>
-        <w:t>unique</w:t>
-      </w:r>
-    </w:p>
-    <w:p>
-      <w:pPr>
-        <w:pStyle w:val="ListParagraph"/>
-        <w:numPr>
-          <w:ilvl w:val="1"/>
-          <w:numId w:val="1"/>
-        </w:numPr>
-        <w:rPr>
-          <w:sz w:val="32"/>
-          <w:szCs w:val="32"/>
-          <w:lang w:val="en-US"/>
-        </w:rPr>
-      </w:pPr>
-      <w:r>
-        <w:rPr>
-          <w:sz w:val="32"/>
-          <w:szCs w:val="32"/>
-          <w:lang w:val="en-US"/>
-        </w:rPr>
-        <w:t>@OneToOne -&gt; one to one mapping</w:t>
-      </w:r>
-    </w:p>
-    <w:p>
-      <w:pPr>
-        <w:pStyle w:val="ListParagraph"/>
-        <w:numPr>
-          <w:ilvl w:val="1"/>
-          <w:numId w:val="1"/>
-        </w:numPr>
-        <w:rPr>
-          <w:sz w:val="32"/>
-          <w:szCs w:val="32"/>
-          <w:lang w:val="en-US"/>
-        </w:rPr>
-      </w:pPr>
-      <w:r>
-        <w:rPr>
-          <w:sz w:val="32"/>
-          <w:szCs w:val="32"/>
-          <w:lang w:val="en-US"/>
-        </w:rPr>
-        <w:lastRenderedPageBreak/>
-        <w:t>@OneToMany</w:t>
-      </w:r>
-      <w:r>
-        <w:rPr>
-          <w:sz w:val="32"/>
-          <w:szCs w:val="32"/>
-          <w:lang w:val="en-US"/>
-        </w:rPr>
-        <w:t xml:space="preserve"> -&gt; (mappedBy=”&lt;property name of another class with which it is mapped) . A 3</w:t>
-      </w:r>
-      <w:r>
-        <w:rPr>
-          <w:sz w:val="32"/>
-          <w:szCs w:val="32"/>
-          <w:vertAlign w:val="superscript"/>
-          <w:lang w:val="en-US"/>
-        </w:rPr>
-        <w:t>rd</w:t>
-      </w:r>
-      <w:r>
-        <w:rPr>
-          <w:sz w:val="32"/>
-          <w:szCs w:val="32"/>
-          <w:lang w:val="en-US"/>
-        </w:rPr>
-        <w:t xml:space="preserve"> table is not created</w:t>
-      </w:r>
-    </w:p>
-    <w:p>
-      <w:pPr>
-        <w:pStyle w:val="ListParagraph"/>
-        <w:numPr>
-          <w:ilvl w:val="1"/>
-          <w:numId w:val="1"/>
-        </w:numPr>
-        <w:rPr>
-          <w:sz w:val="32"/>
-          <w:szCs w:val="32"/>
-          <w:lang w:val="en-US"/>
-        </w:rPr>
-      </w:pPr>
-      <w:r>
-        <w:rPr>
-          <w:sz w:val="32"/>
-          <w:szCs w:val="32"/>
-          <w:lang w:val="en-US"/>
-        </w:rPr>
-        <w:t>@ManyToOne</w:t>
-      </w:r>
-    </w:p>
-    <w:p>
-      <w:pPr>
-        <w:pStyle w:val="ListParagraph"/>
-        <w:numPr>
-          <w:ilvl w:val="1"/>
-          <w:numId w:val="1"/>
-        </w:numPr>
-        <w:rPr>
-          <w:sz w:val="32"/>
-          <w:szCs w:val="32"/>
-          <w:lang w:val="en-US"/>
-        </w:rPr>
-      </w:pPr>
-      <w:r>
-        <w:rPr>
-          <w:sz w:val="32"/>
-          <w:szCs w:val="32"/>
-          <w:lang w:val="en-US"/>
-        </w:rPr>
-        <w:t>@</w:t>
-      </w:r>
-      <w:r>
-        <w:rPr>
-          <w:sz w:val="32"/>
-          <w:szCs w:val="32"/>
-          <w:lang w:val="en-US"/>
-        </w:rPr>
-        <w:t>M</w:t>
-      </w:r>
-      <w:r>
-        <w:rPr>
-          <w:sz w:val="32"/>
-          <w:szCs w:val="32"/>
-          <w:lang w:val="en-US"/>
-        </w:rPr>
-        <w:t>anyToMany</w:t>
-      </w:r>
-    </w:p>
-    <w:p>
-      <w:pPr>
-        <w:pStyle w:val="ListParagraph"/>
-        <w:numPr>
-          <w:ilvl w:val="1"/>
-          <w:numId w:val="1"/>
-        </w:numPr>
-        <w:rPr>
-          <w:sz w:val="32"/>
-          <w:szCs w:val="32"/>
-          <w:lang w:val="en-US"/>
-        </w:rPr>
-      </w:pPr>
-      <w:r>
-        <w:rPr>
-          <w:sz w:val="32"/>
-          <w:szCs w:val="32"/>
-          <w:lang w:val="en-US"/>
-        </w:rPr>
-        <w:t>Uni-directional and Bi-directional</w:t>
-      </w:r>
-    </w:p>
-    <w:p>
-      <w:pPr>
-        <w:pStyle w:val="ListParagraph"/>
-        <w:numPr>
-          <w:ilvl w:val="1"/>
-          <w:numId w:val="1"/>
-        </w:numPr>
-        <w:rPr>
-          <w:sz w:val="32"/>
-          <w:szCs w:val="32"/>
-          <w:lang w:val="en-US"/>
-        </w:rPr>
-      </w:pPr>
-      <w:r>
-        <w:rPr>
-          <w:sz w:val="32"/>
-          <w:szCs w:val="32"/>
-          <w:lang w:val="en-US"/>
-        </w:rPr>
-        <w:t>@JoinColumn(name=””, referencedColumn=””)</w:t>
-      </w:r>
-    </w:p>
-    <w:p>
-      <w:pPr>
-        <w:pStyle w:val="ListParagraph"/>
-        <w:numPr>
-          <w:ilvl w:val="1"/>
-          <w:numId w:val="1"/>
-        </w:numPr>
-        <w:rPr>
-          <w:sz w:val="32"/>
-          <w:szCs w:val="32"/>
-          <w:lang w:val="en-US"/>
-        </w:rPr>
-      </w:pPr>
-      <w:r>
-        <w:rPr>
-          <w:sz w:val="32"/>
-          <w:szCs w:val="32"/>
-          <w:lang w:val="en-US"/>
-        </w:rPr>
-        <w:t>@JoinColumns(@JoinColumn(),..)</w:t>
-      </w:r>
-    </w:p>
-    <w:p>
-      <w:pPr>
-        <w:pStyle w:val="ListParagraph"/>
-        <w:numPr>
-          <w:ilvl w:val="1"/>
-          <w:numId w:val="1"/>
-        </w:numPr>
-        <w:rPr>
-          <w:sz w:val="32"/>
-          <w:szCs w:val="32"/>
-          <w:lang w:val="en-US"/>
-        </w:rPr>
-      </w:pPr>
-      <w:r>
-        <w:rPr>
-          <w:sz w:val="32"/>
-          <w:szCs w:val="32"/>
-          <w:lang w:val="en-US"/>
-        </w:rPr>
-        <w:t>@GeneratedValue -&gt; for auto-increment or strategy to generate values for column</w:t>
-      </w:r>
-    </w:p>
-    <w:p>
-      <w:pPr>
-        <w:pStyle w:val="ListParagraph"/>
-        <w:numPr>
-          <w:ilvl w:val="1"/>
-          <w:numId w:val="1"/>
-        </w:numPr>
-        <w:rPr>
-          <w:sz w:val="32"/>
-          <w:szCs w:val="32"/>
-          <w:lang w:val="en-US"/>
-        </w:rPr>
-      </w:pPr>
-      <w:r>
-        <w:rPr>
-          <w:sz w:val="32"/>
-          <w:szCs w:val="32"/>
-          <w:lang w:val="en-US"/>
-        </w:rPr>
-        <w:t>Composite keys in hibernate</w:t>
-      </w:r>
-    </w:p>
-    <w:p>
-      <w:pPr>
-        <w:rPr>
-          <w:sz w:val="32"/>
-          <w:szCs w:val="32"/>
-          <w:lang w:val="en-US"/>
-        </w:rPr>
-      </w:pPr>
-    </w:p>
-    <w:p>
-      <w:pPr>
-        <w:rPr>
-          <w:lang w:val="en-US"/>
-        </w:rPr>
-      </w:pPr>
+        <w:t xml:space="preserve">SPRING </w:t>
+      </w:r>
       <w:r>
         <w:rPr>
           <w:b/>
@@ -4243,8 +5202,9 @@
           <w:szCs w:val="32"/>
           <w:lang w:val="en-US"/>
         </w:rPr>
-        <w:t xml:space="preserve">SPRING </w:t>
-      </w:r>
+        <w:t xml:space="preserve">BOOT </w:t>
+      </w:r>
+      <w:proofErr w:type="spellStart"/>
       <w:r>
         <w:rPr>
           <w:b/>
@@ -4253,7 +5213,279 @@
           <w:szCs w:val="32"/>
           <w:lang w:val="en-US"/>
         </w:rPr>
-        <w:t xml:space="preserve">BOOT </w:t>
+        <w:t>XXXRepository</w:t>
+      </w:r>
+      <w:proofErr w:type="spellEnd"/>
+    </w:p>
+    <w:p>
+      <w:pPr>
+        <w:rPr>
+          <w:sz w:val="32"/>
+          <w:szCs w:val="32"/>
+          <w:lang w:val="en-US"/>
+        </w:rPr>
+      </w:pPr>
+    </w:p>
+    <w:p>
+      <w:pPr>
+        <w:pStyle w:val="ListParagraph"/>
+        <w:numPr>
+          <w:ilvl w:val="0"/>
+          <w:numId w:val="1"/>
+        </w:numPr>
+        <w:rPr>
+          <w:sz w:val="32"/>
+          <w:szCs w:val="32"/>
+          <w:lang w:val="en-US"/>
+        </w:rPr>
+      </w:pPr>
+      <w:r>
+        <w:rPr>
+          <w:sz w:val="32"/>
+          <w:szCs w:val="32"/>
+          <w:lang w:val="en-US"/>
+        </w:rPr>
+        <w:t xml:space="preserve">Interface extends </w:t>
+      </w:r>
+      <w:proofErr w:type="spellStart"/>
+      <w:r>
+        <w:rPr>
+          <w:sz w:val="32"/>
+          <w:szCs w:val="32"/>
+          <w:lang w:val="en-US"/>
+        </w:rPr>
+        <w:t>CrudRepository</w:t>
+      </w:r>
+      <w:proofErr w:type="spellEnd"/>
+      <w:r>
+        <w:rPr>
+          <w:sz w:val="32"/>
+          <w:szCs w:val="32"/>
+          <w:lang w:val="en-US"/>
+        </w:rPr>
+        <w:t>&lt;Type, Id&gt;</w:t>
+      </w:r>
+    </w:p>
+    <w:p>
+      <w:pPr>
+        <w:pStyle w:val="ListParagraph"/>
+        <w:numPr>
+          <w:ilvl w:val="1"/>
+          <w:numId w:val="1"/>
+        </w:numPr>
+        <w:rPr>
+          <w:sz w:val="32"/>
+          <w:szCs w:val="32"/>
+          <w:lang w:val="en-US"/>
+        </w:rPr>
+      </w:pPr>
+      <w:r>
+        <w:rPr>
+          <w:sz w:val="32"/>
+          <w:szCs w:val="32"/>
+          <w:lang w:val="en-US"/>
+        </w:rPr>
+        <w:t>It provides with all the basic CRUD operations</w:t>
+      </w:r>
+    </w:p>
+    <w:p>
+      <w:pPr>
+        <w:pStyle w:val="ListParagraph"/>
+        <w:numPr>
+          <w:ilvl w:val="2"/>
+          <w:numId w:val="1"/>
+        </w:numPr>
+        <w:rPr>
+          <w:sz w:val="32"/>
+          <w:szCs w:val="32"/>
+          <w:lang w:val="en-US"/>
+        </w:rPr>
+      </w:pPr>
+      <w:r>
+        <w:rPr>
+          <w:sz w:val="32"/>
+          <w:szCs w:val="32"/>
+          <w:lang w:val="en-US"/>
+        </w:rPr>
+        <w:t>Insert</w:t>
+      </w:r>
+    </w:p>
+    <w:p>
+      <w:pPr>
+        <w:pStyle w:val="ListParagraph"/>
+        <w:numPr>
+          <w:ilvl w:val="2"/>
+          <w:numId w:val="1"/>
+        </w:numPr>
+        <w:rPr>
+          <w:sz w:val="32"/>
+          <w:szCs w:val="32"/>
+          <w:lang w:val="en-US"/>
+        </w:rPr>
+      </w:pPr>
+      <w:r>
+        <w:rPr>
+          <w:sz w:val="32"/>
+          <w:szCs w:val="32"/>
+          <w:lang w:val="en-US"/>
+        </w:rPr>
+        <w:t>Update</w:t>
+      </w:r>
+    </w:p>
+    <w:p>
+      <w:pPr>
+        <w:pStyle w:val="ListParagraph"/>
+        <w:numPr>
+          <w:ilvl w:val="2"/>
+          <w:numId w:val="1"/>
+        </w:numPr>
+        <w:rPr>
+          <w:sz w:val="32"/>
+          <w:szCs w:val="32"/>
+          <w:lang w:val="en-US"/>
+        </w:rPr>
+      </w:pPr>
+      <w:r>
+        <w:rPr>
+          <w:sz w:val="32"/>
+          <w:szCs w:val="32"/>
+          <w:lang w:val="en-US"/>
+        </w:rPr>
+        <w:t>Delete all</w:t>
+      </w:r>
+    </w:p>
+    <w:p>
+      <w:pPr>
+        <w:pStyle w:val="ListParagraph"/>
+        <w:numPr>
+          <w:ilvl w:val="2"/>
+          <w:numId w:val="1"/>
+        </w:numPr>
+        <w:rPr>
+          <w:sz w:val="32"/>
+          <w:szCs w:val="32"/>
+          <w:lang w:val="en-US"/>
+        </w:rPr>
+      </w:pPr>
+      <w:r>
+        <w:rPr>
+          <w:sz w:val="32"/>
+          <w:szCs w:val="32"/>
+          <w:lang w:val="en-US"/>
+        </w:rPr>
+        <w:t>Delete by id</w:t>
+      </w:r>
+    </w:p>
+    <w:p>
+      <w:pPr>
+        <w:pStyle w:val="ListParagraph"/>
+        <w:numPr>
+          <w:ilvl w:val="2"/>
+          <w:numId w:val="1"/>
+        </w:numPr>
+        <w:rPr>
+          <w:sz w:val="32"/>
+          <w:szCs w:val="32"/>
+          <w:lang w:val="en-US"/>
+        </w:rPr>
+      </w:pPr>
+      <w:r>
+        <w:rPr>
+          <w:sz w:val="32"/>
+          <w:szCs w:val="32"/>
+          <w:lang w:val="en-US"/>
+        </w:rPr>
+        <w:t>Select by id</w:t>
+      </w:r>
+    </w:p>
+    <w:p>
+      <w:pPr>
+        <w:pStyle w:val="ListParagraph"/>
+        <w:numPr>
+          <w:ilvl w:val="2"/>
+          <w:numId w:val="1"/>
+        </w:numPr>
+        <w:rPr>
+          <w:sz w:val="32"/>
+          <w:szCs w:val="32"/>
+          <w:lang w:val="en-US"/>
+        </w:rPr>
+      </w:pPr>
+      <w:r>
+        <w:rPr>
+          <w:sz w:val="32"/>
+          <w:szCs w:val="32"/>
+          <w:lang w:val="en-US"/>
+        </w:rPr>
+        <w:t>Select all</w:t>
+      </w:r>
+    </w:p>
+    <w:p>
+      <w:pPr>
+        <w:pStyle w:val="ListParagraph"/>
+        <w:numPr>
+          <w:ilvl w:val="2"/>
+          <w:numId w:val="1"/>
+        </w:numPr>
+        <w:rPr>
+          <w:sz w:val="32"/>
+          <w:szCs w:val="32"/>
+          <w:lang w:val="en-US"/>
+        </w:rPr>
+      </w:pPr>
+      <w:r>
+        <w:rPr>
+          <w:sz w:val="32"/>
+          <w:szCs w:val="32"/>
+          <w:lang w:val="en-US"/>
+        </w:rPr>
+        <w:t>Count</w:t>
+      </w:r>
+    </w:p>
+    <w:p>
+      <w:pPr>
+        <w:pStyle w:val="ListParagraph"/>
+        <w:numPr>
+          <w:ilvl w:val="0"/>
+          <w:numId w:val="1"/>
+        </w:numPr>
+        <w:rPr>
+          <w:sz w:val="32"/>
+          <w:szCs w:val="32"/>
+          <w:lang w:val="en-US"/>
+        </w:rPr>
+      </w:pPr>
+      <w:r>
+        <w:rPr>
+          <w:sz w:val="32"/>
+          <w:szCs w:val="32"/>
+          <w:lang w:val="en-US"/>
+        </w:rPr>
+        <w:t>Default Q</w:t>
+      </w:r>
+      <w:r>
+        <w:rPr>
+          <w:sz w:val="32"/>
+          <w:szCs w:val="32"/>
+          <w:lang w:val="en-US"/>
+        </w:rPr>
+        <w:t>ueries</w:t>
+      </w:r>
+      <w:r>
+        <w:rPr>
+          <w:sz w:val="32"/>
+          <w:szCs w:val="32"/>
+          <w:lang w:val="en-US"/>
+        </w:rPr>
+        <w:t xml:space="preserve"> methods</w:t>
+      </w:r>
+      <w:r>
+        <w:rPr>
+          <w:sz w:val="32"/>
+          <w:szCs w:val="32"/>
+          <w:lang w:val="en-US"/>
+        </w:rPr>
+        <w:t xml:space="preserve"> </w:t>
       </w:r>
       <w:r>
         <w:rPr>
@@ -4263,269 +5495,6 @@
           <w:szCs w:val="32"/>
           <w:lang w:val="en-US"/>
         </w:rPr>
-        <w:t>XXXRepository</w:t>
-      </w:r>
-    </w:p>
-    <w:p>
-      <w:pPr>
-        <w:rPr>
-          <w:sz w:val="32"/>
-          <w:szCs w:val="32"/>
-          <w:lang w:val="en-US"/>
-        </w:rPr>
-      </w:pPr>
-    </w:p>
-    <w:p>
-      <w:pPr>
-        <w:pStyle w:val="ListParagraph"/>
-        <w:numPr>
-          <w:ilvl w:val="0"/>
-          <w:numId w:val="1"/>
-        </w:numPr>
-        <w:rPr>
-          <w:sz w:val="32"/>
-          <w:szCs w:val="32"/>
-          <w:lang w:val="en-US"/>
-        </w:rPr>
-      </w:pPr>
-      <w:r>
-        <w:rPr>
-          <w:sz w:val="32"/>
-          <w:szCs w:val="32"/>
-          <w:lang w:val="en-US"/>
-        </w:rPr>
-        <w:t>Interface extends CrudRepository&lt;Type, Id&gt;</w:t>
-      </w:r>
-    </w:p>
-    <w:p>
-      <w:pPr>
-        <w:pStyle w:val="ListParagraph"/>
-        <w:numPr>
-          <w:ilvl w:val="1"/>
-          <w:numId w:val="1"/>
-        </w:numPr>
-        <w:rPr>
-          <w:sz w:val="32"/>
-          <w:szCs w:val="32"/>
-          <w:lang w:val="en-US"/>
-        </w:rPr>
-      </w:pPr>
-      <w:r>
-        <w:rPr>
-          <w:sz w:val="32"/>
-          <w:szCs w:val="32"/>
-          <w:lang w:val="en-US"/>
-        </w:rPr>
-        <w:t>It provides with all the basic CRUD operations</w:t>
-      </w:r>
-    </w:p>
-    <w:p>
-      <w:pPr>
-        <w:pStyle w:val="ListParagraph"/>
-        <w:numPr>
-          <w:ilvl w:val="2"/>
-          <w:numId w:val="1"/>
-        </w:numPr>
-        <w:rPr>
-          <w:sz w:val="32"/>
-          <w:szCs w:val="32"/>
-          <w:lang w:val="en-US"/>
-        </w:rPr>
-      </w:pPr>
-      <w:r>
-        <w:rPr>
-          <w:sz w:val="32"/>
-          <w:szCs w:val="32"/>
-          <w:lang w:val="en-US"/>
-        </w:rPr>
-        <w:t>Insert</w:t>
-      </w:r>
-    </w:p>
-    <w:p>
-      <w:pPr>
-        <w:pStyle w:val="ListParagraph"/>
-        <w:numPr>
-          <w:ilvl w:val="2"/>
-          <w:numId w:val="1"/>
-        </w:numPr>
-        <w:rPr>
-          <w:sz w:val="32"/>
-          <w:szCs w:val="32"/>
-          <w:lang w:val="en-US"/>
-        </w:rPr>
-      </w:pPr>
-      <w:r>
-        <w:rPr>
-          <w:sz w:val="32"/>
-          <w:szCs w:val="32"/>
-          <w:lang w:val="en-US"/>
-        </w:rPr>
-        <w:t>Update</w:t>
-      </w:r>
-    </w:p>
-    <w:p>
-      <w:pPr>
-        <w:pStyle w:val="ListParagraph"/>
-        <w:numPr>
-          <w:ilvl w:val="2"/>
-          <w:numId w:val="1"/>
-        </w:numPr>
-        <w:rPr>
-          <w:sz w:val="32"/>
-          <w:szCs w:val="32"/>
-          <w:lang w:val="en-US"/>
-        </w:rPr>
-      </w:pPr>
-      <w:r>
-        <w:rPr>
-          <w:sz w:val="32"/>
-          <w:szCs w:val="32"/>
-          <w:lang w:val="en-US"/>
-        </w:rPr>
-        <w:t>Delete all</w:t>
-      </w:r>
-    </w:p>
-    <w:p>
-      <w:pPr>
-        <w:pStyle w:val="ListParagraph"/>
-        <w:numPr>
-          <w:ilvl w:val="2"/>
-          <w:numId w:val="1"/>
-        </w:numPr>
-        <w:rPr>
-          <w:sz w:val="32"/>
-          <w:szCs w:val="32"/>
-          <w:lang w:val="en-US"/>
-        </w:rPr>
-      </w:pPr>
-      <w:r>
-        <w:rPr>
-          <w:sz w:val="32"/>
-          <w:szCs w:val="32"/>
-          <w:lang w:val="en-US"/>
-        </w:rPr>
-        <w:t>Delete by id</w:t>
-      </w:r>
-    </w:p>
-    <w:p>
-      <w:pPr>
-        <w:pStyle w:val="ListParagraph"/>
-        <w:numPr>
-          <w:ilvl w:val="2"/>
-          <w:numId w:val="1"/>
-        </w:numPr>
-        <w:rPr>
-          <w:sz w:val="32"/>
-          <w:szCs w:val="32"/>
-          <w:lang w:val="en-US"/>
-        </w:rPr>
-      </w:pPr>
-      <w:r>
-        <w:rPr>
-          <w:sz w:val="32"/>
-          <w:szCs w:val="32"/>
-          <w:lang w:val="en-US"/>
-        </w:rPr>
-        <w:t>Select by id</w:t>
-      </w:r>
-    </w:p>
-    <w:p>
-      <w:pPr>
-        <w:pStyle w:val="ListParagraph"/>
-        <w:numPr>
-          <w:ilvl w:val="2"/>
-          <w:numId w:val="1"/>
-        </w:numPr>
-        <w:rPr>
-          <w:sz w:val="32"/>
-          <w:szCs w:val="32"/>
-          <w:lang w:val="en-US"/>
-        </w:rPr>
-      </w:pPr>
-      <w:r>
-        <w:rPr>
-          <w:sz w:val="32"/>
-          <w:szCs w:val="32"/>
-          <w:lang w:val="en-US"/>
-        </w:rPr>
-        <w:t>Select all</w:t>
-      </w:r>
-    </w:p>
-    <w:p>
-      <w:pPr>
-        <w:pStyle w:val="ListParagraph"/>
-        <w:numPr>
-          <w:ilvl w:val="2"/>
-          <w:numId w:val="1"/>
-        </w:numPr>
-        <w:rPr>
-          <w:sz w:val="32"/>
-          <w:szCs w:val="32"/>
-          <w:lang w:val="en-US"/>
-        </w:rPr>
-      </w:pPr>
-      <w:r>
-        <w:rPr>
-          <w:sz w:val="32"/>
-          <w:szCs w:val="32"/>
-          <w:lang w:val="en-US"/>
-        </w:rPr>
-        <w:t>Count</w:t>
-      </w:r>
-    </w:p>
-    <w:p>
-      <w:pPr>
-        <w:pStyle w:val="ListParagraph"/>
-        <w:numPr>
-          <w:ilvl w:val="0"/>
-          <w:numId w:val="1"/>
-        </w:numPr>
-        <w:rPr>
-          <w:sz w:val="32"/>
-          <w:szCs w:val="32"/>
-          <w:lang w:val="en-US"/>
-        </w:rPr>
-      </w:pPr>
-      <w:r>
-        <w:rPr>
-          <w:sz w:val="32"/>
-          <w:szCs w:val="32"/>
-          <w:lang w:val="en-US"/>
-        </w:rPr>
-        <w:t>Default Q</w:t>
-      </w:r>
-      <w:r>
-        <w:rPr>
-          <w:sz w:val="32"/>
-          <w:szCs w:val="32"/>
-          <w:lang w:val="en-US"/>
-        </w:rPr>
-        <w:t>ueries</w:t>
-      </w:r>
-      <w:r>
-        <w:rPr>
-          <w:sz w:val="32"/>
-          <w:szCs w:val="32"/>
-          <w:lang w:val="en-US"/>
-        </w:rPr>
-        <w:t xml:space="preserve"> methods</w:t>
-      </w:r>
-      <w:r>
-        <w:rPr>
-          <w:sz w:val="32"/>
-          <w:szCs w:val="32"/>
-          <w:lang w:val="en-US"/>
-        </w:rPr>
-        <w:t xml:space="preserve"> </w:t>
-      </w:r>
-      <w:r>
-        <w:rPr>
-          <w:b/>
-          <w:bCs/>
-          <w:sz w:val="32"/>
-          <w:szCs w:val="32"/>
-          <w:lang w:val="en-US"/>
-        </w:rPr>
         <w:t>BUT FOLLOW THE CONVENTION</w:t>
       </w:r>
       <w:r>
@@ -4536,14 +5505,25 @@
         </w:rPr>
         <w:br/>
       </w:r>
-      <w:r>
-        <w:rPr>
-          <w:sz w:val="32"/>
-          <w:szCs w:val="32"/>
-          <w:lang w:val="en-US"/>
-        </w:rPr>
-        <w:t xml:space="preserve">findByPropertname or </w:t>
-      </w:r>
+      <w:proofErr w:type="spellStart"/>
+      <w:r>
+        <w:rPr>
+          <w:sz w:val="32"/>
+          <w:szCs w:val="32"/>
+          <w:lang w:val="en-US"/>
+        </w:rPr>
+        <w:t>findByPropertname</w:t>
+      </w:r>
+      <w:proofErr w:type="spellEnd"/>
+      <w:r>
+        <w:rPr>
+          <w:sz w:val="32"/>
+          <w:szCs w:val="32"/>
+          <w:lang w:val="en-US"/>
+        </w:rPr>
+        <w:t xml:space="preserve"> or </w:t>
+      </w:r>
+      <w:proofErr w:type="spellStart"/>
       <w:r>
         <w:rPr>
           <w:sz w:val="32"/>
@@ -4552,6 +5532,7 @@
         </w:rPr>
         <w:t>getBy</w:t>
       </w:r>
+      <w:proofErr w:type="spellEnd"/>
       <w:r>
         <w:rPr>
           <w:sz w:val="32"/>
@@ -4560,7 +5541,7 @@
         </w:rPr>
         <w:br/>
       </w:r>
-      <w:hyperlink r:id="rId6" w:history="1">
+      <w:hyperlink r:id="rId6" w:anchor="jpa.query-methods" w:history="1">
         <w:r>
           <w:rPr>
             <w:rStyle w:val="Hyperlink"/>
@@ -4670,9 +5651,11 @@
           <w:szCs w:val="32"/>
           <w:lang w:val="en-US"/>
         </w:rPr>
-        <w:t xml:space="preserve">BOOT </w:t>
-      </w:r>
-      <w:r>
+        <w:t>BOOT MVC</w:t>
+      </w:r>
+    </w:p>
+    <w:p>
+      <w:pPr>
         <w:rPr>
           <w:b/>
           <w:bCs/>
@@ -4680,8 +5663,151 @@
           <w:szCs w:val="32"/>
           <w:lang w:val="en-US"/>
         </w:rPr>
-        <w:t>MVC</w:t>
-      </w:r>
+      </w:pPr>
+    </w:p>
+    <w:p>
+      <w:pPr>
+        <w:pStyle w:val="ListParagraph"/>
+        <w:numPr>
+          <w:ilvl w:val="0"/>
+          <w:numId w:val="1"/>
+        </w:numPr>
+        <w:rPr>
+          <w:sz w:val="32"/>
+          <w:szCs w:val="32"/>
+          <w:lang w:val="en-US"/>
+        </w:rPr>
+      </w:pPr>
+      <w:r>
+        <w:rPr>
+          <w:sz w:val="32"/>
+          <w:szCs w:val="32"/>
+          <w:lang w:val="en-US"/>
+        </w:rPr>
+        <w:lastRenderedPageBreak/>
+        <w:t xml:space="preserve">Add spring-web dependency =&gt; </w:t>
+      </w:r>
+      <w:proofErr w:type="spellStart"/>
+      <w:r>
+        <w:rPr>
+          <w:sz w:val="32"/>
+          <w:szCs w:val="32"/>
+          <w:lang w:val="en-US"/>
+        </w:rPr>
+        <w:t>DispatcherSrvlet</w:t>
+      </w:r>
+      <w:proofErr w:type="spellEnd"/>
+      <w:r>
+        <w:rPr>
+          <w:sz w:val="32"/>
+          <w:szCs w:val="32"/>
+          <w:lang w:val="en-US"/>
+        </w:rPr>
+        <w:t xml:space="preserve"> is configured automatically</w:t>
+      </w:r>
+    </w:p>
+    <w:p>
+      <w:pPr>
+        <w:pStyle w:val="ListParagraph"/>
+        <w:numPr>
+          <w:ilvl w:val="0"/>
+          <w:numId w:val="1"/>
+        </w:numPr>
+        <w:rPr>
+          <w:sz w:val="32"/>
+          <w:szCs w:val="32"/>
+          <w:lang w:val="en-US"/>
+        </w:rPr>
+      </w:pPr>
+      <w:r>
+        <w:rPr>
+          <w:sz w:val="32"/>
+          <w:szCs w:val="32"/>
+          <w:lang w:val="en-US"/>
+        </w:rPr>
+        <w:t>For JSP -&gt; tomcat-embed-jasper [MVC ]</w:t>
+      </w:r>
+    </w:p>
+    <w:p>
+      <w:pPr>
+        <w:pStyle w:val="ListParagraph"/>
+        <w:numPr>
+          <w:ilvl w:val="0"/>
+          <w:numId w:val="1"/>
+        </w:numPr>
+        <w:rPr>
+          <w:sz w:val="32"/>
+          <w:szCs w:val="32"/>
+          <w:lang w:val="en-US"/>
+        </w:rPr>
+      </w:pPr>
+      <w:proofErr w:type="spellStart"/>
+      <w:r>
+        <w:rPr>
+          <w:sz w:val="32"/>
+          <w:szCs w:val="32"/>
+          <w:lang w:val="en-US"/>
+        </w:rPr>
+        <w:t>ViewResolver</w:t>
+      </w:r>
+      <w:proofErr w:type="spellEnd"/>
+      <w:r>
+        <w:rPr>
+          <w:sz w:val="32"/>
+          <w:szCs w:val="32"/>
+          <w:lang w:val="en-US"/>
+        </w:rPr>
+        <w:t xml:space="preserve"> in </w:t>
+      </w:r>
+      <w:proofErr w:type="spellStart"/>
+      <w:r>
+        <w:rPr>
+          <w:sz w:val="32"/>
+          <w:szCs w:val="32"/>
+          <w:lang w:val="en-US"/>
+        </w:rPr>
+        <w:t>application.properties</w:t>
+      </w:r>
+      <w:proofErr w:type="spellEnd"/>
+      <w:r>
+        <w:rPr>
+          <w:sz w:val="32"/>
+          <w:szCs w:val="32"/>
+          <w:lang w:val="en-US"/>
+        </w:rPr>
+        <w:t xml:space="preserve"> file : prefix and suffix</w:t>
+      </w:r>
+    </w:p>
+    <w:p>
+      <w:pPr>
+        <w:pStyle w:val="ListParagraph"/>
+        <w:numPr>
+          <w:ilvl w:val="0"/>
+          <w:numId w:val="1"/>
+        </w:numPr>
+        <w:rPr>
+          <w:sz w:val="32"/>
+          <w:szCs w:val="32"/>
+          <w:lang w:val="en-US"/>
+        </w:rPr>
+      </w:pPr>
+      <w:r>
+        <w:rPr>
+          <w:sz w:val="32"/>
+          <w:szCs w:val="32"/>
+          <w:lang w:val="en-US"/>
+        </w:rPr>
+        <w:t>Other MVC functionality remains the same as in spring MVC</w:t>
+      </w:r>
+    </w:p>
+    <w:p>
+      <w:pPr>
+        <w:rPr>
+          <w:sz w:val="32"/>
+          <w:szCs w:val="32"/>
+          <w:lang w:val="en-US"/>
+        </w:rPr>
+      </w:pPr>
     </w:p>
     <w:p>
       <w:pPr>
@@ -4693,6 +5819,47 @@
           <w:lang w:val="en-US"/>
         </w:rPr>
       </w:pPr>
+      <w:r>
+        <w:rPr>
+          <w:b/>
+          <w:bCs/>
+          <w:sz w:val="32"/>
+          <w:szCs w:val="32"/>
+          <w:lang w:val="en-US"/>
+        </w:rPr>
+        <w:t xml:space="preserve">SPRING </w:t>
+      </w:r>
+      <w:r>
+        <w:rPr>
+          <w:b/>
+          <w:bCs/>
+          <w:sz w:val="32"/>
+          <w:szCs w:val="32"/>
+          <w:lang w:val="en-US"/>
+        </w:rPr>
+        <w:t xml:space="preserve">BOOT </w:t>
+      </w:r>
+      <w:r>
+        <w:rPr>
+          <w:b/>
+          <w:bCs/>
+          <w:sz w:val="32"/>
+          <w:szCs w:val="32"/>
+          <w:lang w:val="en-US"/>
+        </w:rPr>
+        <w:t>REST</w:t>
+      </w:r>
+    </w:p>
+    <w:p>
+      <w:pPr>
+        <w:rPr>
+          <w:b/>
+          <w:bCs/>
+          <w:sz w:val="32"/>
+          <w:szCs w:val="32"/>
+          <w:lang w:val="en-US"/>
+        </w:rPr>
+      </w:pPr>
     </w:p>
     <w:p>
       <w:pPr>
@@ -4713,53 +5880,732 @@
           <w:szCs w:val="32"/>
           <w:lang w:val="en-US"/>
         </w:rPr>
+        <w:t xml:space="preserve">REST -&gt; </w:t>
+      </w:r>
+      <w:r>
+        <w:rPr>
+          <w:sz w:val="32"/>
+          <w:szCs w:val="32"/>
+          <w:lang w:val="en-US"/>
+        </w:rPr>
+        <w:t>Representational State transfer, it represents the state of data to be transferred over the network</w:t>
+      </w:r>
+    </w:p>
+    <w:p>
+      <w:pPr>
+        <w:pStyle w:val="ListParagraph"/>
+        <w:numPr>
+          <w:ilvl w:val="0"/>
+          <w:numId w:val="1"/>
+        </w:numPr>
+        <w:rPr>
+          <w:sz w:val="32"/>
+          <w:szCs w:val="32"/>
+          <w:lang w:val="en-US"/>
+        </w:rPr>
+      </w:pPr>
+      <w:r>
+        <w:rPr>
+          <w:sz w:val="32"/>
+          <w:szCs w:val="32"/>
+          <w:lang w:val="en-US"/>
+        </w:rPr>
+        <w:t xml:space="preserve">REST is protocol independent but leverages HTTP for communication over internet </w:t>
+      </w:r>
+      <w:proofErr w:type="spellStart"/>
+      <w:r>
+        <w:rPr>
+          <w:sz w:val="32"/>
+          <w:szCs w:val="32"/>
+          <w:lang w:val="en-US"/>
+        </w:rPr>
+        <w:t>i.e</w:t>
+      </w:r>
+      <w:proofErr w:type="spellEnd"/>
+      <w:r>
+        <w:rPr>
+          <w:sz w:val="32"/>
+          <w:szCs w:val="32"/>
+          <w:lang w:val="en-US"/>
+        </w:rPr>
+        <w:t xml:space="preserve"> web services using REST API</w:t>
+      </w:r>
+    </w:p>
+    <w:p>
+      <w:pPr>
+        <w:pStyle w:val="ListParagraph"/>
+        <w:numPr>
+          <w:ilvl w:val="1"/>
+          <w:numId w:val="1"/>
+        </w:numPr>
+        <w:rPr>
+          <w:sz w:val="32"/>
+          <w:szCs w:val="32"/>
+          <w:lang w:val="en-US"/>
+        </w:rPr>
+      </w:pPr>
+      <w:r>
+        <w:rPr>
+          <w:sz w:val="32"/>
+          <w:szCs w:val="32"/>
+          <w:lang w:val="en-US"/>
+        </w:rPr>
+        <w:t>HTTP Methods : GET POST PUT DELETE PATCH ..</w:t>
+      </w:r>
+    </w:p>
+    <w:p>
+      <w:pPr>
+        <w:pStyle w:val="ListParagraph"/>
+        <w:numPr>
+          <w:ilvl w:val="1"/>
+          <w:numId w:val="1"/>
+        </w:numPr>
+        <w:rPr>
+          <w:sz w:val="32"/>
+          <w:szCs w:val="32"/>
+          <w:lang w:val="en-US"/>
+        </w:rPr>
+      </w:pPr>
+      <w:r>
+        <w:rPr>
+          <w:sz w:val="32"/>
+          <w:szCs w:val="32"/>
+          <w:lang w:val="en-US"/>
+        </w:rPr>
+        <w:t>HTTP</w:t>
+      </w:r>
+      <w:r>
+        <w:rPr>
+          <w:sz w:val="32"/>
+          <w:szCs w:val="32"/>
+          <w:lang w:val="en-US"/>
+        </w:rPr>
+        <w:t xml:space="preserve"> STATUS CODES : 1XX, 2XX, 3XX, 4XX, 5XX</w:t>
+      </w:r>
+    </w:p>
+    <w:p>
+      <w:pPr>
+        <w:pStyle w:val="ListParagraph"/>
+        <w:numPr>
+          <w:ilvl w:val="1"/>
+          <w:numId w:val="1"/>
+        </w:numPr>
+        <w:rPr>
+          <w:sz w:val="32"/>
+          <w:szCs w:val="32"/>
+          <w:lang w:val="en-US"/>
+        </w:rPr>
+      </w:pPr>
+      <w:r>
+        <w:rPr>
+          <w:sz w:val="32"/>
+          <w:szCs w:val="32"/>
+          <w:lang w:val="en-US"/>
+        </w:rPr>
+        <w:t>HTTP</w:t>
+      </w:r>
+      <w:r>
+        <w:rPr>
+          <w:sz w:val="32"/>
+          <w:szCs w:val="32"/>
+          <w:lang w:val="en-US"/>
+        </w:rPr>
+        <w:t xml:space="preserve"> HEADER : Accept, Content-Type, Charset, length, Authorization</w:t>
+      </w:r>
+    </w:p>
+    <w:p>
+      <w:pPr>
+        <w:pStyle w:val="ListParagraph"/>
+        <w:numPr>
+          <w:ilvl w:val="0"/>
+          <w:numId w:val="1"/>
+        </w:numPr>
+        <w:rPr>
+          <w:sz w:val="32"/>
+          <w:szCs w:val="32"/>
+          <w:lang w:val="en-US"/>
+        </w:rPr>
+      </w:pPr>
+      <w:r>
+        <w:rPr>
+          <w:sz w:val="32"/>
+          <w:szCs w:val="32"/>
+          <w:lang w:val="en-US"/>
+        </w:rPr>
+        <w:t>Convention to create URI – Uniform Resource Identifier</w:t>
+      </w:r>
+    </w:p>
+    <w:p>
+      <w:pPr>
+        <w:pStyle w:val="ListParagraph"/>
+        <w:numPr>
+          <w:ilvl w:val="1"/>
+          <w:numId w:val="1"/>
+        </w:numPr>
+        <w:rPr>
+          <w:sz w:val="32"/>
+          <w:szCs w:val="32"/>
+          <w:lang w:val="en-US"/>
+        </w:rPr>
+      </w:pPr>
+      <w:r>
+        <w:rPr>
+          <w:sz w:val="32"/>
+          <w:szCs w:val="32"/>
+          <w:lang w:val="en-US"/>
+        </w:rPr>
+        <w:t>URI should be nouns</w:t>
+      </w:r>
+      <w:r>
+        <w:rPr>
+          <w:sz w:val="32"/>
+          <w:szCs w:val="32"/>
+          <w:lang w:val="en-US"/>
+        </w:rPr>
+        <w:t xml:space="preserve"> with s for plural</w:t>
+      </w:r>
+      <w:r>
+        <w:rPr>
+          <w:sz w:val="32"/>
+          <w:szCs w:val="32"/>
+          <w:lang w:val="en-US"/>
+        </w:rPr>
+        <w:br/>
+        <w:t>http://localhost:8080/product/brand/{brandname}</w:t>
+      </w:r>
+      <w:r>
+        <w:rPr>
+          <w:sz w:val="32"/>
+          <w:szCs w:val="32"/>
+          <w:lang w:val="en-US"/>
+        </w:rPr>
+        <w:br/>
+      </w:r>
+      <w:r>
+        <w:rPr>
+          <w:sz w:val="32"/>
+          <w:szCs w:val="32"/>
+          <w:lang w:val="en-US"/>
+        </w:rPr>
+        <w:t>http://localhost:8080/product/</w:t>
+      </w:r>
+      <w:r>
+        <w:rPr>
+          <w:sz w:val="32"/>
+          <w:szCs w:val="32"/>
+          <w:lang w:val="en-US"/>
+        </w:rPr>
+        <w:t xml:space="preserve"> </w:t>
+      </w:r>
+      <w:r>
+        <w:rPr>
+          <w:sz w:val="32"/>
+          <w:szCs w:val="32"/>
+          <w:lang w:val="en-US"/>
+        </w:rPr>
+        <w:t>{</w:t>
+      </w:r>
+      <w:proofErr w:type="spellStart"/>
+      <w:r>
+        <w:rPr>
+          <w:sz w:val="32"/>
+          <w:szCs w:val="32"/>
+          <w:lang w:val="en-US"/>
+        </w:rPr>
+        <w:t>brandname</w:t>
+      </w:r>
+      <w:proofErr w:type="spellEnd"/>
+      <w:r>
+        <w:rPr>
+          <w:sz w:val="32"/>
+          <w:szCs w:val="32"/>
+          <w:lang w:val="en-US"/>
+        </w:rPr>
+        <w:t>}</w:t>
+      </w:r>
+    </w:p>
+    <w:p>
+      <w:pPr>
+        <w:pStyle w:val="ListParagraph"/>
+        <w:numPr>
+          <w:ilvl w:val="1"/>
+          <w:numId w:val="1"/>
+        </w:numPr>
+        <w:rPr>
+          <w:sz w:val="32"/>
+          <w:szCs w:val="32"/>
+          <w:lang w:val="en-US"/>
+        </w:rPr>
+      </w:pPr>
+      <w:r>
+        <w:rPr>
+          <w:sz w:val="32"/>
+          <w:szCs w:val="32"/>
+          <w:lang w:val="en-US"/>
+        </w:rPr>
+        <w:t>http://localhost:8080/</w:t>
+      </w:r>
+      <w:r>
+        <w:rPr>
+          <w:sz w:val="32"/>
+          <w:szCs w:val="32"/>
+          <w:lang w:val="en-US"/>
+        </w:rPr>
+        <w:t>customers/customername</w:t>
+      </w:r>
+      <w:r>
+        <w:rPr>
+          <w:sz w:val="32"/>
+          <w:szCs w:val="32"/>
+          <w:lang w:val="en-US"/>
+        </w:rPr>
+        <w:br/>
+        <w:t>@PathVariable</w:t>
+      </w:r>
+    </w:p>
+    <w:p>
+      <w:pPr>
+        <w:ind w:left="1440"/>
+        <w:rPr>
+          <w:sz w:val="32"/>
+          <w:szCs w:val="32"/>
+          <w:lang w:val="en-US"/>
+        </w:rPr>
+      </w:pPr>
+      <w:hyperlink r:id="rId7" w:history="1">
+        <w:r>
+          <w:rPr>
+            <w:rStyle w:val="Hyperlink"/>
+            <w:sz w:val="32"/>
+            <w:szCs w:val="32"/>
+            <w:lang w:val="en-US"/>
+          </w:rPr>
+          <w:t>http://localhost:8080/product</w:t>
+        </w:r>
+        <w:r>
+          <w:rPr>
+            <w:rStyle w:val="Hyperlink"/>
+            <w:sz w:val="32"/>
+            <w:szCs w:val="32"/>
+            <w:lang w:val="en-US"/>
+          </w:rPr>
+          <w:t>?</w:t>
+        </w:r>
+        <w:r>
+          <w:rPr>
+            <w:rStyle w:val="Hyperlink"/>
+            <w:sz w:val="32"/>
+            <w:szCs w:val="32"/>
+            <w:lang w:val="en-US"/>
+          </w:rPr>
+          <w:t>brand</w:t>
+        </w:r>
+        <w:r>
+          <w:rPr>
+            <w:rStyle w:val="Hyperlink"/>
+            <w:sz w:val="32"/>
+            <w:szCs w:val="32"/>
+            <w:lang w:val="en-US"/>
+          </w:rPr>
+          <w:t>=brandname</w:t>
+        </w:r>
+      </w:hyperlink>
+      <w:r>
+        <w:rPr>
+          <w:sz w:val="32"/>
+          <w:szCs w:val="32"/>
+          <w:lang w:val="en-US"/>
+        </w:rPr>
+        <w:br/>
+        <w:t>@RequestParam</w:t>
+      </w:r>
+    </w:p>
+    <w:p>
+      <w:pPr>
+        <w:pStyle w:val="ListParagraph"/>
+        <w:numPr>
+          <w:ilvl w:val="1"/>
+          <w:numId w:val="1"/>
+        </w:numPr>
+        <w:rPr>
+          <w:sz w:val="32"/>
+          <w:szCs w:val="32"/>
+          <w:lang w:val="en-US"/>
+        </w:rPr>
+      </w:pPr>
+      <w:r>
+        <w:rPr>
+          <w:sz w:val="32"/>
+          <w:szCs w:val="32"/>
+          <w:lang w:val="en-US"/>
+        </w:rPr>
+        <w:t>verbs =&gt; Http methods</w:t>
+      </w:r>
+    </w:p>
+    <w:p>
+      <w:pPr>
+        <w:pStyle w:val="ListParagraph"/>
+        <w:numPr>
+          <w:ilvl w:val="1"/>
+          <w:numId w:val="1"/>
+        </w:numPr>
+        <w:rPr>
+          <w:sz w:val="32"/>
+          <w:szCs w:val="32"/>
+          <w:lang w:val="en-US"/>
+        </w:rPr>
+      </w:pPr>
+      <w:r>
+        <w:rPr>
+          <w:sz w:val="32"/>
+          <w:szCs w:val="32"/>
+          <w:lang w:val="en-US"/>
+        </w:rPr>
+        <w:t>HATEOS -&gt; Hypermedia as the engine of application state</w:t>
+      </w:r>
+    </w:p>
+    <w:p>
+      <w:pPr>
+        <w:pStyle w:val="ListParagraph"/>
+        <w:numPr>
+          <w:ilvl w:val="2"/>
+          <w:numId w:val="1"/>
+        </w:numPr>
+        <w:rPr>
+          <w:sz w:val="32"/>
+          <w:szCs w:val="32"/>
+          <w:lang w:val="en-US"/>
+        </w:rPr>
+      </w:pPr>
+      <w:r>
+        <w:rPr>
+          <w:sz w:val="32"/>
+          <w:szCs w:val="32"/>
+          <w:lang w:val="en-US"/>
+        </w:rPr>
+        <w:t>Reference links to other rest API</w:t>
+      </w:r>
+    </w:p>
+    <w:p>
+      <w:pPr>
+        <w:pStyle w:val="ListParagraph"/>
+        <w:numPr>
+          <w:ilvl w:val="0"/>
+          <w:numId w:val="1"/>
+        </w:numPr>
+        <w:rPr>
+          <w:sz w:val="32"/>
+          <w:szCs w:val="32"/>
+          <w:lang w:val="en-US"/>
+        </w:rPr>
+      </w:pPr>
+      <w:r>
+        <w:rPr>
+          <w:sz w:val="32"/>
+          <w:szCs w:val="32"/>
+          <w:lang w:val="en-US"/>
+        </w:rPr>
+        <w:t>How to configure REST in spring boot</w:t>
+      </w:r>
+    </w:p>
+    <w:p>
+      <w:pPr>
+        <w:pStyle w:val="ListParagraph"/>
+        <w:numPr>
+          <w:ilvl w:val="1"/>
+          <w:numId w:val="1"/>
+        </w:numPr>
+        <w:rPr>
+          <w:sz w:val="32"/>
+          <w:szCs w:val="32"/>
+          <w:lang w:val="en-US"/>
+        </w:rPr>
+      </w:pPr>
+      <w:r>
+        <w:rPr>
+          <w:sz w:val="32"/>
+          <w:szCs w:val="32"/>
+          <w:lang w:val="en-US"/>
+        </w:rPr>
+        <w:t>Spring-web in pom.xml</w:t>
+      </w:r>
+    </w:p>
+    <w:p>
+      <w:pPr>
+        <w:pStyle w:val="ListParagraph"/>
+        <w:numPr>
+          <w:ilvl w:val="1"/>
+          <w:numId w:val="1"/>
+        </w:numPr>
+        <w:rPr>
+          <w:sz w:val="32"/>
+          <w:szCs w:val="32"/>
+          <w:lang w:val="en-US"/>
+        </w:rPr>
+      </w:pPr>
+      <w:r>
+        <w:rPr>
+          <w:sz w:val="32"/>
+          <w:szCs w:val="32"/>
+          <w:lang w:val="en-US"/>
+        </w:rPr>
+        <w:t>Db related dependencies</w:t>
+      </w:r>
+    </w:p>
+    <w:p>
+      <w:pPr>
+        <w:pStyle w:val="ListParagraph"/>
+        <w:numPr>
+          <w:ilvl w:val="1"/>
+          <w:numId w:val="1"/>
+        </w:numPr>
+        <w:rPr>
+          <w:sz w:val="32"/>
+          <w:szCs w:val="32"/>
+          <w:lang w:val="en-US"/>
+        </w:rPr>
+      </w:pPr>
+      <w:r>
+        <w:rPr>
+          <w:sz w:val="32"/>
+          <w:szCs w:val="32"/>
+          <w:lang w:val="en-US"/>
+        </w:rPr>
+        <w:t>Create a class</w:t>
+      </w:r>
+    </w:p>
+    <w:p>
+      <w:pPr>
+        <w:pStyle w:val="ListParagraph"/>
+        <w:numPr>
+          <w:ilvl w:val="2"/>
+          <w:numId w:val="1"/>
+        </w:numPr>
+        <w:rPr>
+          <w:sz w:val="32"/>
+          <w:szCs w:val="32"/>
+          <w:lang w:val="en-US"/>
+        </w:rPr>
+      </w:pPr>
+      <w:r>
+        <w:rPr>
+          <w:sz w:val="32"/>
+          <w:szCs w:val="32"/>
+          <w:lang w:val="en-US"/>
+        </w:rPr>
+        <w:t>@RestController [ @Controller + @ResponseBody ]</w:t>
+      </w:r>
+    </w:p>
+    <w:p>
+      <w:pPr>
+        <w:pStyle w:val="ListParagraph"/>
+        <w:numPr>
+          <w:ilvl w:val="2"/>
+          <w:numId w:val="1"/>
+        </w:numPr>
+        <w:rPr>
+          <w:sz w:val="32"/>
+          <w:szCs w:val="32"/>
+          <w:lang w:val="en-US"/>
+        </w:rPr>
+      </w:pPr>
+      <w:r>
+        <w:rPr>
+          <w:sz w:val="32"/>
+          <w:szCs w:val="32"/>
+          <w:lang w:val="en-US"/>
+        </w:rPr>
+        <w:t>@GetMapping</w:t>
+      </w:r>
+      <w:r>
+        <w:rPr>
+          <w:sz w:val="32"/>
+          <w:szCs w:val="32"/>
+          <w:lang w:val="en-US"/>
+        </w:rPr>
+        <w:t>(produces)</w:t>
+      </w:r>
+    </w:p>
+    <w:p>
+      <w:pPr>
+        <w:pStyle w:val="ListParagraph"/>
+        <w:numPr>
+          <w:ilvl w:val="2"/>
+          <w:numId w:val="1"/>
+        </w:numPr>
+        <w:rPr>
+          <w:sz w:val="32"/>
+          <w:szCs w:val="32"/>
+          <w:lang w:val="en-US"/>
+        </w:rPr>
+      </w:pPr>
+      <w:r>
+        <w:rPr>
+          <w:sz w:val="32"/>
+          <w:szCs w:val="32"/>
+          <w:lang w:val="en-US"/>
+        </w:rPr>
         <w:lastRenderedPageBreak/>
-        <w:t>Add spring-web dependency =&gt; DispatcherSrvlet is configured automatically</w:t>
-      </w:r>
-    </w:p>
-    <w:p>
-      <w:pPr>
-        <w:pStyle w:val="ListParagraph"/>
-        <w:numPr>
-          <w:ilvl w:val="0"/>
-          <w:numId w:val="1"/>
-        </w:numPr>
-        <w:rPr>
-          <w:sz w:val="32"/>
-          <w:szCs w:val="32"/>
-          <w:lang w:val="en-US"/>
-        </w:rPr>
-      </w:pPr>
-      <w:r>
-        <w:rPr>
-          <w:sz w:val="32"/>
-          <w:szCs w:val="32"/>
-          <w:lang w:val="en-US"/>
-        </w:rPr>
-        <w:t>For JSP -&gt; tomcat-embed-jasper [MVC ]</w:t>
-      </w:r>
-    </w:p>
-    <w:p>
-      <w:pPr>
-        <w:pStyle w:val="ListParagraph"/>
-        <w:numPr>
-          <w:ilvl w:val="0"/>
-          <w:numId w:val="1"/>
-        </w:numPr>
-        <w:rPr>
-          <w:sz w:val="32"/>
-          <w:szCs w:val="32"/>
-          <w:lang w:val="en-US"/>
-        </w:rPr>
-      </w:pPr>
-      <w:r>
-        <w:rPr>
-          <w:sz w:val="32"/>
-          <w:szCs w:val="32"/>
-          <w:lang w:val="en-US"/>
-        </w:rPr>
-        <w:t>ViewResolver in application.properties file : prefix and suffix</w:t>
-      </w:r>
+        <w:t>@</w:t>
+      </w:r>
+      <w:r>
+        <w:rPr>
+          <w:sz w:val="32"/>
+          <w:szCs w:val="32"/>
+          <w:lang w:val="en-US"/>
+        </w:rPr>
+        <w:t>Post</w:t>
+      </w:r>
+      <w:r>
+        <w:rPr>
+          <w:sz w:val="32"/>
+          <w:szCs w:val="32"/>
+          <w:lang w:val="en-US"/>
+        </w:rPr>
+        <w:t>Mapping</w:t>
+      </w:r>
+      <w:r>
+        <w:rPr>
+          <w:sz w:val="32"/>
+          <w:szCs w:val="32"/>
+          <w:lang w:val="en-US"/>
+        </w:rPr>
+        <w:t>(consumes)</w:t>
+      </w:r>
+    </w:p>
+    <w:p>
+      <w:pPr>
+        <w:pStyle w:val="ListParagraph"/>
+        <w:numPr>
+          <w:ilvl w:val="2"/>
+          <w:numId w:val="1"/>
+        </w:numPr>
+        <w:rPr>
+          <w:sz w:val="32"/>
+          <w:szCs w:val="32"/>
+          <w:lang w:val="en-US"/>
+        </w:rPr>
+      </w:pPr>
+      <w:r>
+        <w:rPr>
+          <w:sz w:val="32"/>
+          <w:szCs w:val="32"/>
+          <w:lang w:val="en-US"/>
+        </w:rPr>
+        <w:t>@</w:t>
+      </w:r>
+      <w:r>
+        <w:rPr>
+          <w:sz w:val="32"/>
+          <w:szCs w:val="32"/>
+          <w:lang w:val="en-US"/>
+        </w:rPr>
+        <w:t>Put</w:t>
+      </w:r>
+      <w:r>
+        <w:rPr>
+          <w:sz w:val="32"/>
+          <w:szCs w:val="32"/>
+          <w:lang w:val="en-US"/>
+        </w:rPr>
+        <w:t>Mapping</w:t>
+      </w:r>
+    </w:p>
+    <w:p>
+      <w:pPr>
+        <w:pStyle w:val="ListParagraph"/>
+        <w:numPr>
+          <w:ilvl w:val="2"/>
+          <w:numId w:val="1"/>
+        </w:numPr>
+        <w:rPr>
+          <w:sz w:val="32"/>
+          <w:szCs w:val="32"/>
+          <w:lang w:val="en-US"/>
+        </w:rPr>
+      </w:pPr>
+      <w:r>
+        <w:rPr>
+          <w:sz w:val="32"/>
+          <w:szCs w:val="32"/>
+          <w:lang w:val="en-US"/>
+        </w:rPr>
+        <w:t>@</w:t>
+      </w:r>
+      <w:r>
+        <w:rPr>
+          <w:sz w:val="32"/>
+          <w:szCs w:val="32"/>
+          <w:lang w:val="en-US"/>
+        </w:rPr>
+        <w:t>Delete</w:t>
+      </w:r>
+      <w:r>
+        <w:rPr>
+          <w:sz w:val="32"/>
+          <w:szCs w:val="32"/>
+          <w:lang w:val="en-US"/>
+        </w:rPr>
+        <w:t>Mapping</w:t>
+      </w:r>
+    </w:p>
+    <w:p>
+      <w:pPr>
+        <w:pStyle w:val="ListParagraph"/>
+        <w:numPr>
+          <w:ilvl w:val="2"/>
+          <w:numId w:val="1"/>
+        </w:numPr>
+        <w:rPr>
+          <w:sz w:val="32"/>
+          <w:szCs w:val="32"/>
+          <w:lang w:val="en-US"/>
+        </w:rPr>
+      </w:pPr>
+      <w:r>
+        <w:rPr>
+          <w:sz w:val="32"/>
+          <w:szCs w:val="32"/>
+          <w:lang w:val="en-US"/>
+        </w:rPr>
+        <w:t>@PathVariable</w:t>
+      </w:r>
+    </w:p>
+    <w:p>
+      <w:pPr>
+        <w:pStyle w:val="ListParagraph"/>
+        <w:numPr>
+          <w:ilvl w:val="2"/>
+          <w:numId w:val="1"/>
+        </w:numPr>
+        <w:rPr>
+          <w:sz w:val="32"/>
+          <w:szCs w:val="32"/>
+          <w:lang w:val="en-US"/>
+        </w:rPr>
+      </w:pPr>
+      <w:r>
+        <w:rPr>
+          <w:sz w:val="32"/>
+          <w:szCs w:val="32"/>
+          <w:lang w:val="en-US"/>
+        </w:rPr>
+        <w:t>@ResponseStatus</w:t>
+      </w:r>
+    </w:p>
+    <w:p>
+      <w:pPr>
+        <w:pStyle w:val="ListParagraph"/>
+        <w:numPr>
+          <w:ilvl w:val="2"/>
+          <w:numId w:val="1"/>
+        </w:numPr>
+        <w:rPr>
+          <w:sz w:val="32"/>
+          <w:szCs w:val="32"/>
+          <w:lang w:val="en-US"/>
+        </w:rPr>
+      </w:pPr>
     </w:p>
     <w:sectPr>
       <w:pgSz w:w="11900" w:h="16840"/>

</xml_diff>

<commit_message>
updated angular and spring boot
</commit_message>
<xml_diff>
--- a/Spring_Docs.docx
+++ b/Spring_Docs.docx
@@ -11656,15 +11656,7 @@
           <w:szCs w:val="32"/>
           <w:lang w:val="en-US"/>
         </w:rPr>
-        <w:t>It is a programming model</w:t>
-      </w:r>
-      <w:r>
-        <w:rPr>
-          <w:sz w:val="32"/>
-          <w:szCs w:val="32"/>
-          <w:lang w:val="en-US"/>
-        </w:rPr>
-        <w:t xml:space="preserve"> that is used to execute tasks in the background</w:t>
+        <w:t>It is a programming model that is used to execute tasks in the background</w:t>
       </w:r>
     </w:p>
     <w:p>
@@ -12387,7 +12379,6 @@
           <w:lang w:val="en-US"/>
         </w:rPr>
       </w:pPr>
-      <w:proofErr w:type="spellStart"/>
       <w:r>
         <w:rPr>
           <w:sz w:val="32"/>
@@ -12396,15 +12387,108 @@
         </w:rPr>
         <w:t>Launc</w:t>
       </w:r>
-      <w:proofErr w:type="spellEnd"/>
-      <w:r>
-        <w:rPr>
-          <w:sz w:val="32"/>
-          <w:szCs w:val="32"/>
-          <w:lang w:val="en-US"/>
-        </w:rPr>
-        <w:t xml:space="preserve"> the job by calling the run() of JobLauncher</w:t>
-      </w:r>
+      <w:r>
+        <w:rPr>
+          <w:sz w:val="32"/>
+          <w:szCs w:val="32"/>
+          <w:lang w:val="en-US"/>
+        </w:rPr>
+        <w:t>h</w:t>
+      </w:r>
+      <w:r>
+        <w:rPr>
+          <w:sz w:val="32"/>
+          <w:szCs w:val="32"/>
+          <w:lang w:val="en-US"/>
+        </w:rPr>
+        <w:t xml:space="preserve"> the job by calling the run() of </w:t>
+      </w:r>
+      <w:proofErr w:type="spellStart"/>
+      <w:r>
+        <w:rPr>
+          <w:sz w:val="32"/>
+          <w:szCs w:val="32"/>
+          <w:lang w:val="en-US"/>
+        </w:rPr>
+        <w:t>JobLauncher</w:t>
+      </w:r>
+      <w:proofErr w:type="spellEnd"/>
+    </w:p>
+    <w:p>
+      <w:pPr>
+        <w:pStyle w:val="ListParagraph"/>
+        <w:numPr>
+          <w:ilvl w:val="1"/>
+          <w:numId w:val="8"/>
+        </w:numPr>
+        <w:rPr>
+          <w:sz w:val="32"/>
+          <w:szCs w:val="32"/>
+          <w:lang w:val="en-US"/>
+        </w:rPr>
+      </w:pPr>
+      <w:r>
+        <w:rPr>
+          <w:sz w:val="32"/>
+          <w:szCs w:val="32"/>
+          <w:lang w:val="en-US"/>
+        </w:rPr>
+        <w:t>Listeners -&gt; Job, Step , Reader, Writer, Processor</w:t>
+      </w:r>
+    </w:p>
+    <w:p>
+      <w:pPr>
+        <w:pStyle w:val="ListParagraph"/>
+        <w:numPr>
+          <w:ilvl w:val="1"/>
+          <w:numId w:val="8"/>
+        </w:numPr>
+        <w:rPr>
+          <w:sz w:val="32"/>
+          <w:szCs w:val="32"/>
+          <w:lang w:val="en-US"/>
+        </w:rPr>
+      </w:pPr>
+      <w:r>
+        <w:rPr>
+          <w:sz w:val="32"/>
+          <w:szCs w:val="32"/>
+          <w:lang w:val="en-US"/>
+        </w:rPr>
+        <w:t>Partitioning -&gt; spawn more thread based on the number of cores your CPU has</w:t>
+      </w:r>
+    </w:p>
+    <w:p>
+      <w:pPr>
+        <w:pStyle w:val="ListParagraph"/>
+        <w:numPr>
+          <w:ilvl w:val="1"/>
+          <w:numId w:val="8"/>
+        </w:numPr>
+        <w:rPr>
+          <w:sz w:val="32"/>
+          <w:szCs w:val="32"/>
+          <w:lang w:val="en-US"/>
+        </w:rPr>
+      </w:pPr>
+      <w:r>
+        <w:rPr>
+          <w:sz w:val="32"/>
+          <w:szCs w:val="32"/>
+          <w:lang w:val="en-US"/>
+        </w:rPr>
+        <w:t>Fault Tolerance -&gt; step, job, reader, writer</w:t>
+      </w:r>
+    </w:p>
+    <w:p>
+      <w:pPr>
+        <w:ind w:left="1080"/>
+        <w:rPr>
+          <w:sz w:val="32"/>
+          <w:szCs w:val="32"/>
+          <w:lang w:val="en-US"/>
+        </w:rPr>
+      </w:pPr>
     </w:p>
     <w:p>
       <w:pPr>

</xml_diff>